<commit_message>
Retoque en documentación testing grupal
</commit_message>
<xml_diff>
--- a/reports/Group/TestReportGrupalD04_DP2.docx
+++ b/reports/Group/TestReportGrupalD04_DP2.docx
@@ -7,15 +7,7 @@
         <w:pStyle w:val="Ttulo"/>
       </w:pPr>
       <w:r>
-        <w:t xml:space="preserve">Informe de </w:t>
-      </w:r>
-      <w:proofErr w:type="spellStart"/>
-      <w:r>
-        <w:t>Testing</w:t>
-      </w:r>
-      <w:proofErr w:type="spellEnd"/>
-      <w:r>
-        <w:t xml:space="preserve"> </w:t>
+        <w:t xml:space="preserve">Informe de Testing </w:t>
       </w:r>
       <w:r>
         <w:t>Grupal</w:t>
@@ -6879,16 +6871,7 @@
                 <w:szCs w:val="20"/>
                 <w:lang w:bidi="ar-SA"/>
               </w:rPr>
-              <w:t xml:space="preserve">nombre demasiado </w:t>
-            </w:r>
-            <w:r>
-              <w:rPr>
-                <w:rFonts w:asciiTheme="minorHAnsi" w:hAnsiTheme="minorHAnsi"/>
-                <w:sz w:val="20"/>
-                <w:szCs w:val="20"/>
-                <w:lang w:bidi="ar-SA"/>
-              </w:rPr>
-              <w:t>largo</w:t>
+              <w:t>nombre demasiado largo</w:t>
             </w:r>
           </w:p>
         </w:tc>
@@ -7294,18 +7277,7 @@
                 <w:szCs w:val="20"/>
                 <w:lang w:bidi="ar-SA"/>
               </w:rPr>
-              <w:t xml:space="preserve"> </w:t>
-            </w:r>
-            <w:r>
-              <w:rPr>
-                <w:rFonts w:asciiTheme="minorHAnsi" w:hAnsiTheme="minorHAnsi"/>
-                <w:i/>
-                <w:iCs/>
-                <w:sz w:val="20"/>
-                <w:szCs w:val="20"/>
-                <w:lang w:bidi="ar-SA"/>
-              </w:rPr>
-              <w:t>IATA</w:t>
+              <w:t xml:space="preserve"> IATA</w:t>
             </w:r>
             <w:r>
               <w:rPr>
@@ -7516,18 +7488,7 @@
                 <w:szCs w:val="20"/>
                 <w:lang w:bidi="ar-SA"/>
               </w:rPr>
-              <w:t xml:space="preserve"> </w:t>
-            </w:r>
-            <w:r>
-              <w:rPr>
-                <w:rFonts w:asciiTheme="minorHAnsi" w:hAnsiTheme="minorHAnsi"/>
-                <w:i/>
-                <w:iCs/>
-                <w:sz w:val="20"/>
-                <w:szCs w:val="20"/>
-                <w:lang w:bidi="ar-SA"/>
-              </w:rPr>
-              <w:t>IATA</w:t>
+              <w:t xml:space="preserve"> IATA</w:t>
             </w:r>
             <w:r>
               <w:rPr>
@@ -7964,7 +7925,7 @@
                 <w:szCs w:val="20"/>
                 <w:lang w:bidi="ar-SA"/>
               </w:rPr>
-              <w:t xml:space="preserve"> </w:t>
+              <w:t xml:space="preserve"> IATA</w:t>
             </w:r>
             <w:r>
               <w:rPr>
@@ -7975,7 +7936,40 @@
                 <w:szCs w:val="20"/>
                 <w:lang w:bidi="ar-SA"/>
               </w:rPr>
-              <w:t>IATA</w:t>
+              <w:t xml:space="preserve"> Code</w:t>
+            </w:r>
+            <w:r>
+              <w:rPr>
+                <w:rFonts w:asciiTheme="minorHAnsi" w:hAnsiTheme="minorHAnsi"/>
+                <w:sz w:val="20"/>
+                <w:szCs w:val="20"/>
+                <w:lang w:bidi="ar-SA"/>
+              </w:rPr>
+              <w:t xml:space="preserve"> correcto</w:t>
+            </w:r>
+          </w:p>
+        </w:tc>
+        <w:tc>
+          <w:tcPr>
+            <w:tcW w:w="2854" w:type="dxa"/>
+          </w:tcPr>
+          <w:p>
+            <w:pPr>
+              <w:jc w:val="center"/>
+              <w:cnfStyle w:val="000000100000" w:firstRow="0" w:lastRow="0" w:firstColumn="0" w:lastColumn="0" w:oddVBand="0" w:evenVBand="0" w:oddHBand="1" w:evenHBand="0" w:firstRowFirstColumn="0" w:firstRowLastColumn="0" w:lastRowFirstColumn="0" w:lastRowLastColumn="0"/>
+              <w:rPr>
+                <w:sz w:val="20"/>
+                <w:szCs w:val="20"/>
+              </w:rPr>
+            </w:pPr>
+            <w:r>
+              <w:rPr>
+                <w:rFonts w:asciiTheme="minorHAnsi" w:hAnsiTheme="minorHAnsi"/>
+                <w:sz w:val="20"/>
+                <w:szCs w:val="20"/>
+                <w:lang w:bidi="ar-SA"/>
+              </w:rPr>
+              <w:t xml:space="preserve">No muestra errores vinculados al </w:t>
             </w:r>
             <w:r>
               <w:rPr>
@@ -7986,62 +7980,7 @@
                 <w:szCs w:val="20"/>
                 <w:lang w:bidi="ar-SA"/>
               </w:rPr>
-              <w:t xml:space="preserve"> Code</w:t>
-            </w:r>
-            <w:r>
-              <w:rPr>
-                <w:rFonts w:asciiTheme="minorHAnsi" w:hAnsiTheme="minorHAnsi"/>
-                <w:sz w:val="20"/>
-                <w:szCs w:val="20"/>
-                <w:lang w:bidi="ar-SA"/>
-              </w:rPr>
-              <w:t xml:space="preserve"> correcto</w:t>
-            </w:r>
-          </w:p>
-        </w:tc>
-        <w:tc>
-          <w:tcPr>
-            <w:tcW w:w="2854" w:type="dxa"/>
-          </w:tcPr>
-          <w:p>
-            <w:pPr>
-              <w:jc w:val="center"/>
-              <w:cnfStyle w:val="000000100000" w:firstRow="0" w:lastRow="0" w:firstColumn="0" w:lastColumn="0" w:oddVBand="0" w:evenVBand="0" w:oddHBand="1" w:evenHBand="0" w:firstRowFirstColumn="0" w:firstRowLastColumn="0" w:lastRowFirstColumn="0" w:lastRowLastColumn="0"/>
-              <w:rPr>
-                <w:sz w:val="20"/>
-                <w:szCs w:val="20"/>
-              </w:rPr>
-            </w:pPr>
-            <w:r>
-              <w:rPr>
-                <w:rFonts w:asciiTheme="minorHAnsi" w:hAnsiTheme="minorHAnsi"/>
-                <w:sz w:val="20"/>
-                <w:szCs w:val="20"/>
-                <w:lang w:bidi="ar-SA"/>
-              </w:rPr>
-              <w:t xml:space="preserve">No muestra errores vinculados al </w:t>
-            </w:r>
-            <w:r>
-              <w:rPr>
-                <w:rFonts w:asciiTheme="minorHAnsi" w:hAnsiTheme="minorHAnsi"/>
-                <w:i/>
-                <w:iCs/>
-                <w:sz w:val="20"/>
-                <w:szCs w:val="20"/>
-                <w:lang w:bidi="ar-SA"/>
-              </w:rPr>
-              <w:t xml:space="preserve"> </w:t>
-            </w:r>
-            <w:r>
-              <w:rPr>
-                <w:rFonts w:asciiTheme="minorHAnsi" w:hAnsiTheme="minorHAnsi"/>
-                <w:i/>
-                <w:iCs/>
-                <w:sz w:val="20"/>
-                <w:szCs w:val="20"/>
-                <w:lang w:bidi="ar-SA"/>
-              </w:rPr>
-              <w:t>IATA</w:t>
+              <w:t xml:space="preserve"> IATA</w:t>
             </w:r>
             <w:r>
               <w:rPr>
@@ -9770,29 +9709,7 @@
                 <w:szCs w:val="20"/>
                 <w:lang w:bidi="ar-SA"/>
               </w:rPr>
-              <w:t>c</w:t>
-            </w:r>
-            <w:r>
-              <w:rPr>
-                <w:rFonts w:asciiTheme="minorHAnsi" w:hAnsiTheme="minorHAnsi"/>
-                <w:i/>
-                <w:iCs/>
-                <w:sz w:val="20"/>
-                <w:szCs w:val="20"/>
-                <w:lang w:bidi="ar-SA"/>
-              </w:rPr>
-              <w:t>ountr</w:t>
-            </w:r>
-            <w:r>
-              <w:rPr>
-                <w:rFonts w:asciiTheme="minorHAnsi" w:hAnsiTheme="minorHAnsi"/>
-                <w:i/>
-                <w:iCs/>
-                <w:sz w:val="20"/>
-                <w:szCs w:val="20"/>
-                <w:lang w:bidi="ar-SA"/>
-              </w:rPr>
-              <w:t>y</w:t>
+              <w:t>country</w:t>
             </w:r>
             <w:r>
               <w:rPr>
@@ -10013,18 +9930,7 @@
                 <w:szCs w:val="20"/>
                 <w:lang w:bidi="ar-SA"/>
               </w:rPr>
-              <w:t>ountry</w:t>
-            </w:r>
-            <w:r>
-              <w:rPr>
-                <w:rFonts w:asciiTheme="minorHAnsi" w:hAnsiTheme="minorHAnsi"/>
-                <w:i/>
-                <w:iCs/>
-                <w:sz w:val="20"/>
-                <w:szCs w:val="20"/>
-                <w:lang w:bidi="ar-SA"/>
-              </w:rPr>
-              <w:t xml:space="preserve"> </w:t>
+              <w:t xml:space="preserve">ountry </w:t>
             </w:r>
             <w:r>
               <w:rPr>
@@ -10235,27 +10141,7 @@
                 <w:sz w:val="20"/>
                 <w:szCs w:val="20"/>
               </w:rPr>
-              <w:t>c</w:t>
-            </w:r>
-            <w:r>
-              <w:rPr>
-                <w:rFonts w:asciiTheme="minorHAnsi" w:hAnsiTheme="minorHAnsi"/>
-                <w:i/>
-                <w:iCs/>
-                <w:sz w:val="20"/>
-                <w:szCs w:val="20"/>
-              </w:rPr>
-              <w:t>ountr</w:t>
-            </w:r>
-            <w:r>
-              <w:rPr>
-                <w:rFonts w:asciiTheme="minorHAnsi" w:hAnsiTheme="minorHAnsi"/>
-                <w:i/>
-                <w:iCs/>
-                <w:sz w:val="20"/>
-                <w:szCs w:val="20"/>
-              </w:rPr>
-              <w:t xml:space="preserve">y </w:t>
+              <w:t xml:space="preserve">country </w:t>
             </w:r>
             <w:r>
               <w:rPr>
@@ -11334,18 +11220,7 @@
                 <w:szCs w:val="20"/>
                 <w:lang w:bidi="ar-SA"/>
               </w:rPr>
-              <w:t>phon</w:t>
-            </w:r>
-            <w:r>
-              <w:rPr>
-                <w:rFonts w:asciiTheme="minorHAnsi" w:hAnsiTheme="minorHAnsi"/>
-                <w:i/>
-                <w:iCs/>
-                <w:sz w:val="20"/>
-                <w:szCs w:val="20"/>
-                <w:lang w:bidi="ar-SA"/>
-              </w:rPr>
-              <w:t>e</w:t>
+              <w:t>phone</w:t>
             </w:r>
             <w:r>
               <w:rPr>
@@ -11702,16 +11577,7 @@
                 <w:szCs w:val="20"/>
                 <w:lang w:bidi="ar-SA"/>
               </w:rPr>
-              <w:t>4</w:t>
-            </w:r>
-            <w:r>
-              <w:rPr>
-                <w:rFonts w:asciiTheme="minorHAnsi" w:hAnsiTheme="minorHAnsi"/>
-                <w:sz w:val="20"/>
-                <w:szCs w:val="20"/>
-                <w:lang w:bidi="ar-SA"/>
-              </w:rPr>
-              <w:t>4</w:t>
+              <w:t>44</w:t>
             </w:r>
           </w:p>
         </w:tc>
@@ -11855,18 +11721,7 @@
                 <w:szCs w:val="20"/>
                 <w:lang w:bidi="ar-SA"/>
               </w:rPr>
-              <w:t>e</w:t>
-            </w:r>
-            <w:r>
-              <w:rPr>
-                <w:rFonts w:asciiTheme="minorHAnsi" w:hAnsiTheme="minorHAnsi"/>
-                <w:i/>
-                <w:iCs/>
-                <w:sz w:val="20"/>
-                <w:szCs w:val="20"/>
-                <w:lang w:bidi="ar-SA"/>
-              </w:rPr>
-              <w:t>mail</w:t>
+              <w:t>email</w:t>
             </w:r>
           </w:p>
         </w:tc>
@@ -11952,16 +11807,7 @@
                 <w:szCs w:val="20"/>
                 <w:lang w:bidi="ar-SA"/>
               </w:rPr>
-              <w:t>4</w:t>
-            </w:r>
-            <w:r>
-              <w:rPr>
-                <w:rFonts w:asciiTheme="minorHAnsi" w:hAnsiTheme="minorHAnsi"/>
-                <w:sz w:val="20"/>
-                <w:szCs w:val="20"/>
-                <w:lang w:bidi="ar-SA"/>
-              </w:rPr>
-              <w:t>5</w:t>
+              <w:t>45</w:t>
             </w:r>
           </w:p>
         </w:tc>
@@ -12041,7 +11887,7 @@
                 <w:szCs w:val="20"/>
                 <w:lang w:bidi="ar-SA"/>
               </w:rPr>
-              <w:t>phon</w:t>
+              <w:t>phone</w:t>
             </w:r>
             <w:r>
               <w:rPr>
@@ -12052,7 +11898,49 @@
                 <w:szCs w:val="20"/>
                 <w:lang w:bidi="ar-SA"/>
               </w:rPr>
-              <w:t>e</w:t>
+              <w:t xml:space="preserve"> </w:t>
+            </w:r>
+            <w:r>
+              <w:rPr>
+                <w:rFonts w:asciiTheme="minorHAnsi" w:hAnsiTheme="minorHAnsi"/>
+                <w:sz w:val="20"/>
+                <w:szCs w:val="20"/>
+                <w:lang w:bidi="ar-SA"/>
+              </w:rPr>
+              <w:t>c</w:t>
+            </w:r>
+            <w:r>
+              <w:rPr>
+                <w:rFonts w:asciiTheme="minorHAnsi" w:hAnsiTheme="minorHAnsi"/>
+                <w:sz w:val="20"/>
+                <w:szCs w:val="20"/>
+                <w:lang w:bidi="ar-SA"/>
+              </w:rPr>
+              <w:t>orrecto</w:t>
+            </w:r>
+          </w:p>
+        </w:tc>
+        <w:tc>
+          <w:tcPr>
+            <w:tcW w:w="2854" w:type="dxa"/>
+          </w:tcPr>
+          <w:p>
+            <w:pPr>
+              <w:jc w:val="center"/>
+              <w:cnfStyle w:val="000000100000" w:firstRow="0" w:lastRow="0" w:firstColumn="0" w:lastColumn="0" w:oddVBand="0" w:evenVBand="0" w:oddHBand="1" w:evenHBand="0" w:firstRowFirstColumn="0" w:firstRowLastColumn="0" w:lastRowFirstColumn="0" w:lastRowLastColumn="0"/>
+              <w:rPr>
+                <w:sz w:val="20"/>
+                <w:szCs w:val="20"/>
+              </w:rPr>
+            </w:pPr>
+            <w:r>
+              <w:rPr>
+                <w:rFonts w:asciiTheme="minorHAnsi" w:hAnsiTheme="minorHAnsi"/>
+                <w:sz w:val="20"/>
+                <w:szCs w:val="20"/>
+                <w:lang w:bidi="ar-SA"/>
+              </w:rPr>
+              <w:t xml:space="preserve">No muestra ningún error vinculado al </w:t>
             </w:r>
             <w:r>
               <w:rPr>
@@ -12063,71 +11951,7 @@
                 <w:szCs w:val="20"/>
                 <w:lang w:bidi="ar-SA"/>
               </w:rPr>
-              <w:t xml:space="preserve"> </w:t>
-            </w:r>
-            <w:r>
-              <w:rPr>
-                <w:rFonts w:asciiTheme="minorHAnsi" w:hAnsiTheme="minorHAnsi"/>
-                <w:sz w:val="20"/>
-                <w:szCs w:val="20"/>
-                <w:lang w:bidi="ar-SA"/>
-              </w:rPr>
-              <w:t>c</w:t>
-            </w:r>
-            <w:r>
-              <w:rPr>
-                <w:rFonts w:asciiTheme="minorHAnsi" w:hAnsiTheme="minorHAnsi"/>
-                <w:sz w:val="20"/>
-                <w:szCs w:val="20"/>
-                <w:lang w:bidi="ar-SA"/>
-              </w:rPr>
-              <w:t>orrecto</w:t>
-            </w:r>
-          </w:p>
-        </w:tc>
-        <w:tc>
-          <w:tcPr>
-            <w:tcW w:w="2854" w:type="dxa"/>
-          </w:tcPr>
-          <w:p>
-            <w:pPr>
-              <w:jc w:val="center"/>
-              <w:cnfStyle w:val="000000100000" w:firstRow="0" w:lastRow="0" w:firstColumn="0" w:lastColumn="0" w:oddVBand="0" w:evenVBand="0" w:oddHBand="1" w:evenHBand="0" w:firstRowFirstColumn="0" w:firstRowLastColumn="0" w:lastRowFirstColumn="0" w:lastRowLastColumn="0"/>
-              <w:rPr>
-                <w:sz w:val="20"/>
-                <w:szCs w:val="20"/>
-              </w:rPr>
-            </w:pPr>
-            <w:r>
-              <w:rPr>
-                <w:rFonts w:asciiTheme="minorHAnsi" w:hAnsiTheme="minorHAnsi"/>
-                <w:sz w:val="20"/>
-                <w:szCs w:val="20"/>
-                <w:lang w:bidi="ar-SA"/>
-              </w:rPr>
-              <w:t xml:space="preserve">No muestra ningún error vinculado al </w:t>
-            </w:r>
-            <w:r>
-              <w:rPr>
-                <w:rFonts w:asciiTheme="minorHAnsi" w:hAnsiTheme="minorHAnsi"/>
-                <w:i/>
-                <w:iCs/>
-                <w:sz w:val="20"/>
-                <w:szCs w:val="20"/>
-                <w:lang w:bidi="ar-SA"/>
-              </w:rPr>
-              <w:t>phon</w:t>
-            </w:r>
-            <w:r>
-              <w:rPr>
-                <w:rFonts w:asciiTheme="minorHAnsi" w:hAnsiTheme="minorHAnsi"/>
-                <w:i/>
-                <w:iCs/>
-                <w:sz w:val="20"/>
-                <w:szCs w:val="20"/>
-                <w:lang w:bidi="ar-SA"/>
-              </w:rPr>
-              <w:t>e</w:t>
+              <w:t>phone</w:t>
             </w:r>
           </w:p>
         </w:tc>
@@ -12210,16 +12034,7 @@
                 <w:szCs w:val="20"/>
                 <w:lang w:val="en-GB" w:bidi="ar-SA"/>
               </w:rPr>
-              <w:t>4</w:t>
-            </w:r>
-            <w:r>
-              <w:rPr>
-                <w:rFonts w:asciiTheme="minorHAnsi" w:hAnsiTheme="minorHAnsi"/>
-                <w:sz w:val="20"/>
-                <w:szCs w:val="20"/>
-                <w:lang w:val="en-GB" w:bidi="ar-SA"/>
-              </w:rPr>
-              <w:t>6</w:t>
+              <w:t>46</w:t>
             </w:r>
           </w:p>
         </w:tc>
@@ -12428,16 +12243,7 @@
                 <w:szCs w:val="20"/>
                 <w:lang w:val="en-GB" w:bidi="ar-SA"/>
               </w:rPr>
-              <w:t>4</w:t>
-            </w:r>
-            <w:r>
-              <w:rPr>
-                <w:rFonts w:asciiTheme="minorHAnsi" w:hAnsiTheme="minorHAnsi"/>
-                <w:sz w:val="20"/>
-                <w:szCs w:val="20"/>
-                <w:lang w:val="en-GB" w:bidi="ar-SA"/>
-              </w:rPr>
-              <w:t>7</w:t>
+              <w:t>47</w:t>
             </w:r>
           </w:p>
         </w:tc>
@@ -12643,16 +12449,7 @@
                 <w:szCs w:val="20"/>
                 <w:lang w:val="en-GB" w:bidi="ar-SA"/>
               </w:rPr>
-              <w:t>4</w:t>
-            </w:r>
-            <w:r>
-              <w:rPr>
-                <w:rFonts w:asciiTheme="minorHAnsi" w:hAnsiTheme="minorHAnsi"/>
-                <w:sz w:val="20"/>
-                <w:szCs w:val="20"/>
-                <w:lang w:val="en-GB" w:bidi="ar-SA"/>
-              </w:rPr>
-              <w:t>8</w:t>
+              <w:t>48</w:t>
             </w:r>
           </w:p>
         </w:tc>
@@ -12861,16 +12658,7 @@
                 <w:szCs w:val="20"/>
                 <w:lang w:bidi="ar-SA"/>
               </w:rPr>
-              <w:t>4</w:t>
-            </w:r>
-            <w:r>
-              <w:rPr>
-                <w:rFonts w:asciiTheme="minorHAnsi" w:hAnsiTheme="minorHAnsi"/>
-                <w:sz w:val="20"/>
-                <w:szCs w:val="20"/>
-                <w:lang w:bidi="ar-SA"/>
-              </w:rPr>
-              <w:t>9</w:t>
+              <w:t>49</w:t>
             </w:r>
           </w:p>
         </w:tc>
@@ -13966,8 +13754,17 @@
                 <w:rFonts w:ascii="Aptos Narrow" w:hAnsi="Aptos Narrow"/>
                 <w:color w:val="000000"/>
               </w:rPr>
-              <w:t>/show</w:t>
-            </w:r>
+              <w:t>/</w:t>
+            </w:r>
+            <w:proofErr w:type="gramStart"/>
+            <w:r>
+              <w:rPr>
+                <w:rFonts w:ascii="Aptos Narrow" w:hAnsi="Aptos Narrow"/>
+                <w:color w:val="000000"/>
+              </w:rPr>
+              <w:t>show</w:t>
+            </w:r>
+            <w:proofErr w:type="gramEnd"/>
           </w:p>
         </w:tc>
         <w:tc>
@@ -14133,7 +13930,7 @@
                 <w:rFonts w:ascii="Aptos Narrow" w:eastAsia="Times New Roman" w:hAnsi="Aptos Narrow" w:cs="Times New Roman"/>
                 <w:color w:val="000000"/>
                 <w:kern w:val="0"/>
-                <w:lang w:val="en-150" w:eastAsia="zh-CN"/>
+                <w:lang w:eastAsia="zh-CN"/>
                 <w14:ligatures w14:val="none"/>
               </w:rPr>
               <w:t>/anonymous/system/sign-in</w:t>
@@ -14206,20 +14003,10 @@
                 <w:rFonts w:ascii="Aptos Narrow" w:eastAsia="Times New Roman" w:hAnsi="Aptos Narrow" w:cs="Times New Roman"/>
                 <w:color w:val="000000"/>
                 <w:kern w:val="0"/>
-                <w:lang w:val="en-150" w:eastAsia="zh-CN"/>
-                <w14:ligatures w14:val="none"/>
-              </w:rPr>
-              <w:t xml:space="preserve"> </w:t>
-            </w:r>
-            <w:r>
-              <w:rPr>
-                <w:rFonts w:ascii="Aptos Narrow" w:eastAsia="Times New Roman" w:hAnsi="Aptos Narrow" w:cs="Times New Roman"/>
-                <w:color w:val="000000"/>
-                <w:kern w:val="0"/>
-                <w:lang w:val="en-150" w:eastAsia="zh-CN"/>
-                <w14:ligatures w14:val="none"/>
-              </w:rPr>
-              <w:t>any/system/welcome</w:t>
+                <w:lang w:eastAsia="zh-CN"/>
+                <w14:ligatures w14:val="none"/>
+              </w:rPr>
+              <w:t xml:space="preserve"> any/system/welcome</w:t>
             </w:r>
           </w:p>
         </w:tc>
@@ -14289,20 +14076,10 @@
                 <w:rFonts w:ascii="Aptos Narrow" w:eastAsia="Times New Roman" w:hAnsi="Aptos Narrow" w:cs="Times New Roman"/>
                 <w:color w:val="000000"/>
                 <w:kern w:val="0"/>
-                <w:lang w:val="en-150" w:eastAsia="zh-CN"/>
-                <w14:ligatures w14:val="none"/>
-              </w:rPr>
-              <w:t xml:space="preserve"> </w:t>
-            </w:r>
-            <w:r>
-              <w:rPr>
-                <w:rFonts w:ascii="Aptos Narrow" w:eastAsia="Times New Roman" w:hAnsi="Aptos Narrow" w:cs="Times New Roman"/>
-                <w:color w:val="000000"/>
-                <w:kern w:val="0"/>
-                <w:lang w:val="en-150" w:eastAsia="zh-CN"/>
-                <w14:ligatures w14:val="none"/>
-              </w:rPr>
-              <w:t>authenticated/system/sign-out</w:t>
+                <w:lang w:eastAsia="zh-CN"/>
+                <w14:ligatures w14:val="none"/>
+              </w:rPr>
+              <w:t xml:space="preserve"> authenticated/system/sign-out</w:t>
             </w:r>
           </w:p>
         </w:tc>
@@ -15818,14 +15595,7 @@
                 <w:rFonts w:ascii="Aptos Narrow" w:hAnsi="Aptos Narrow"/>
                 <w:color w:val="000000"/>
               </w:rPr>
-              <w:t>1</w:t>
-            </w:r>
-            <w:r>
-              <w:rPr>
-                <w:rFonts w:ascii="Aptos Narrow" w:hAnsi="Aptos Narrow"/>
-                <w:color w:val="000000"/>
-              </w:rPr>
-              <w:t>5.7085867</w:t>
+              <w:t>15.7085867</w:t>
             </w:r>
           </w:p>
         </w:tc>
@@ -16033,17 +15803,7 @@
                 <w:lang w:eastAsia="es-ES"/>
                 <w14:ligatures w14:val="none"/>
               </w:rPr>
-              <w:t>2</w:t>
-            </w:r>
-            <w:r>
-              <w:rPr>
-                <w:rFonts w:ascii="Aptos Narrow" w:eastAsia="Times New Roman" w:hAnsi="Aptos Narrow" w:cs="Times New Roman"/>
-                <w:color w:val="000000"/>
-                <w:kern w:val="0"/>
-                <w:lang w:eastAsia="es-ES"/>
-                <w14:ligatures w14:val="none"/>
-              </w:rPr>
-              <w:t>8.63147</w:t>
+              <w:t>28.63147</w:t>
             </w:r>
           </w:p>
         </w:tc>
@@ -16107,8 +15867,17 @@
                 <w:rFonts w:ascii="Aptos Narrow" w:hAnsi="Aptos Narrow"/>
                 <w:color w:val="000000"/>
               </w:rPr>
-              <w:t>/show</w:t>
-            </w:r>
+              <w:t>/</w:t>
+            </w:r>
+            <w:proofErr w:type="gramStart"/>
+            <w:r>
+              <w:rPr>
+                <w:rFonts w:ascii="Aptos Narrow" w:hAnsi="Aptos Narrow"/>
+                <w:color w:val="000000"/>
+              </w:rPr>
+              <w:t>show</w:t>
+            </w:r>
+            <w:proofErr w:type="gramEnd"/>
           </w:p>
         </w:tc>
         <w:tc>
@@ -16274,7 +16043,7 @@
                 <w:rFonts w:ascii="Aptos Narrow" w:eastAsia="Times New Roman" w:hAnsi="Aptos Narrow" w:cs="Times New Roman"/>
                 <w:color w:val="000000"/>
                 <w:kern w:val="0"/>
-                <w:lang w:val="en-150" w:eastAsia="zh-CN"/>
+                <w:lang w:eastAsia="zh-CN"/>
                 <w14:ligatures w14:val="none"/>
               </w:rPr>
               <w:t>/anonymous/system/sign-in</w:t>
@@ -16347,7 +16116,7 @@
                 <w:rFonts w:ascii="Aptos Narrow" w:eastAsia="Times New Roman" w:hAnsi="Aptos Narrow" w:cs="Times New Roman"/>
                 <w:color w:val="000000"/>
                 <w:kern w:val="0"/>
-                <w:lang w:val="en-150" w:eastAsia="zh-CN"/>
+                <w:lang w:eastAsia="zh-CN"/>
                 <w14:ligatures w14:val="none"/>
               </w:rPr>
               <w:t xml:space="preserve"> any/system/welcome</w:t>
@@ -16420,7 +16189,7 @@
                 <w:rFonts w:ascii="Aptos Narrow" w:eastAsia="Times New Roman" w:hAnsi="Aptos Narrow" w:cs="Times New Roman"/>
                 <w:color w:val="000000"/>
                 <w:kern w:val="0"/>
-                <w:lang w:val="en-150" w:eastAsia="zh-CN"/>
+                <w:lang w:eastAsia="zh-CN"/>
                 <w14:ligatures w14:val="none"/>
               </w:rPr>
               <w:t xml:space="preserve"> authenticated/system/sign-out</w:t>
@@ -16513,14 +16282,7 @@
                 <w:rFonts w:ascii="Aptos Narrow" w:hAnsi="Aptos Narrow"/>
                 <w:color w:val="000000"/>
               </w:rPr>
-              <w:t>44.</w:t>
-            </w:r>
-            <w:r>
-              <w:rPr>
-                <w:rFonts w:ascii="Aptos Narrow" w:hAnsi="Aptos Narrow"/>
-                <w:color w:val="000000"/>
-              </w:rPr>
-              <w:t>7168663</w:t>
+              <w:t>44.7168663</w:t>
             </w:r>
           </w:p>
         </w:tc>
@@ -17660,41 +17422,19 @@
                 <w:rFonts w:ascii="Aptos Narrow" w:eastAsia="Times New Roman" w:hAnsi="Aptos Narrow" w:cs="Times New Roman"/>
                 <w:color w:val="000000"/>
                 <w:kern w:val="0"/>
-                <w:lang w:val="en-150" w:eastAsia="zh-CN"/>
-                <w14:ligatures w14:val="none"/>
-              </w:rPr>
-            </w:pPr>
-            <w:r>
-              <w:rPr>
-                <w:rFonts w:ascii="Aptos Narrow" w:eastAsia="Times New Roman" w:hAnsi="Aptos Narrow" w:cs="Times New Roman"/>
-                <w:color w:val="000000"/>
-                <w:kern w:val="0"/>
-                <w:lang w:val="en-150" w:eastAsia="zh-CN"/>
-                <w14:ligatures w14:val="none"/>
-              </w:rPr>
-              <w:t>Interval(</w:t>
-            </w:r>
-            <w:proofErr w:type="spellStart"/>
-            <w:r>
-              <w:rPr>
-                <w:rFonts w:ascii="Aptos Narrow" w:eastAsia="Times New Roman" w:hAnsi="Aptos Narrow" w:cs="Times New Roman"/>
-                <w:color w:val="000000"/>
-                <w:kern w:val="0"/>
-                <w:lang w:val="en-150" w:eastAsia="zh-CN"/>
-                <w14:ligatures w14:val="none"/>
-              </w:rPr>
-              <w:t>ms</w:t>
-            </w:r>
-            <w:proofErr w:type="spellEnd"/>
-            <w:r>
-              <w:rPr>
-                <w:rFonts w:ascii="Aptos Narrow" w:eastAsia="Times New Roman" w:hAnsi="Aptos Narrow" w:cs="Times New Roman"/>
-                <w:color w:val="000000"/>
-                <w:kern w:val="0"/>
-                <w:lang w:val="en-150" w:eastAsia="zh-CN"/>
-                <w14:ligatures w14:val="none"/>
-              </w:rPr>
-              <w:t>)</w:t>
+                <w:lang w:eastAsia="zh-CN"/>
+                <w14:ligatures w14:val="none"/>
+              </w:rPr>
+            </w:pPr>
+            <w:r>
+              <w:rPr>
+                <w:rFonts w:ascii="Aptos Narrow" w:eastAsia="Times New Roman" w:hAnsi="Aptos Narrow" w:cs="Times New Roman"/>
+                <w:color w:val="000000"/>
+                <w:kern w:val="0"/>
+                <w:lang w:eastAsia="zh-CN"/>
+                <w14:ligatures w14:val="none"/>
+              </w:rPr>
+              <w:t>Interval(ms)</w:t>
             </w:r>
           </w:p>
         </w:tc>
@@ -17714,7 +17454,7 @@
                 <w:bCs w:val="0"/>
                 <w:color w:val="000000"/>
                 <w:kern w:val="0"/>
-                <w:lang w:val="en-150" w:eastAsia="zh-CN"/>
+                <w:lang w:eastAsia="zh-CN"/>
                 <w14:ligatures w14:val="none"/>
               </w:rPr>
             </w:pPr>
@@ -17725,7 +17465,7 @@
                 <w:bCs w:val="0"/>
                 <w:color w:val="000000"/>
                 <w:kern w:val="0"/>
-                <w:lang w:val="en-150" w:eastAsia="zh-CN"/>
+                <w:lang w:eastAsia="zh-CN"/>
                 <w14:ligatures w14:val="none"/>
               </w:rPr>
               <w:t>42.4456784</w:t>
@@ -17748,7 +17488,7 @@
                 <w:bCs w:val="0"/>
                 <w:color w:val="000000"/>
                 <w:kern w:val="0"/>
-                <w:lang w:val="en-150" w:eastAsia="zh-CN"/>
+                <w:lang w:eastAsia="zh-CN"/>
                 <w14:ligatures w14:val="none"/>
               </w:rPr>
             </w:pPr>
@@ -17759,7 +17499,7 @@
                 <w:bCs w:val="0"/>
                 <w:color w:val="000000"/>
                 <w:kern w:val="0"/>
-                <w:lang w:val="en-150" w:eastAsia="zh-CN"/>
+                <w:lang w:eastAsia="zh-CN"/>
                 <w14:ligatures w14:val="none"/>
               </w:rPr>
               <w:t>48.6132395</w:t>
@@ -17785,16 +17525,16 @@
                 <w:rFonts w:ascii="Aptos Narrow" w:eastAsia="Times New Roman" w:hAnsi="Aptos Narrow" w:cs="Times New Roman"/>
                 <w:color w:val="000000"/>
                 <w:kern w:val="0"/>
-                <w:lang w:val="en-150" w:eastAsia="zh-CN"/>
-                <w14:ligatures w14:val="none"/>
-              </w:rPr>
-            </w:pPr>
-            <w:r>
-              <w:rPr>
-                <w:rFonts w:ascii="Aptos Narrow" w:eastAsia="Times New Roman" w:hAnsi="Aptos Narrow" w:cs="Times New Roman"/>
-                <w:color w:val="000000"/>
-                <w:kern w:val="0"/>
-                <w:lang w:val="en-150" w:eastAsia="zh-CN"/>
+                <w:lang w:eastAsia="zh-CN"/>
+                <w14:ligatures w14:val="none"/>
+              </w:rPr>
+            </w:pPr>
+            <w:r>
+              <w:rPr>
+                <w:rFonts w:ascii="Aptos Narrow" w:eastAsia="Times New Roman" w:hAnsi="Aptos Narrow" w:cs="Times New Roman"/>
+                <w:color w:val="000000"/>
+                <w:kern w:val="0"/>
+                <w:lang w:eastAsia="zh-CN"/>
                 <w14:ligatures w14:val="none"/>
               </w:rPr>
               <w:t>Interval(s)</w:t>
@@ -17815,16 +17555,16 @@
                 <w:rFonts w:ascii="Aptos Narrow" w:eastAsia="Times New Roman" w:hAnsi="Aptos Narrow" w:cs="Times New Roman"/>
                 <w:color w:val="000000"/>
                 <w:kern w:val="0"/>
-                <w:lang w:val="en-150" w:eastAsia="zh-CN"/>
-                <w14:ligatures w14:val="none"/>
-              </w:rPr>
-            </w:pPr>
-            <w:r>
-              <w:rPr>
-                <w:rFonts w:ascii="Aptos Narrow" w:eastAsia="Times New Roman" w:hAnsi="Aptos Narrow" w:cs="Times New Roman"/>
-                <w:color w:val="000000"/>
-                <w:kern w:val="0"/>
-                <w:lang w:val="en-150" w:eastAsia="zh-CN"/>
+                <w:lang w:eastAsia="zh-CN"/>
+                <w14:ligatures w14:val="none"/>
+              </w:rPr>
+            </w:pPr>
+            <w:r>
+              <w:rPr>
+                <w:rFonts w:ascii="Aptos Narrow" w:eastAsia="Times New Roman" w:hAnsi="Aptos Narrow" w:cs="Times New Roman"/>
+                <w:color w:val="000000"/>
+                <w:kern w:val="0"/>
+                <w:lang w:eastAsia="zh-CN"/>
                 <w14:ligatures w14:val="none"/>
               </w:rPr>
               <w:t>0.04244568</w:t>
@@ -17845,16 +17585,16 @@
                 <w:rFonts w:ascii="Aptos Narrow" w:eastAsia="Times New Roman" w:hAnsi="Aptos Narrow" w:cs="Times New Roman"/>
                 <w:color w:val="000000"/>
                 <w:kern w:val="0"/>
-                <w:lang w:val="en-150" w:eastAsia="zh-CN"/>
-                <w14:ligatures w14:val="none"/>
-              </w:rPr>
-            </w:pPr>
-            <w:r>
-              <w:rPr>
-                <w:rFonts w:ascii="Aptos Narrow" w:eastAsia="Times New Roman" w:hAnsi="Aptos Narrow" w:cs="Times New Roman"/>
-                <w:color w:val="000000"/>
-                <w:kern w:val="0"/>
-                <w:lang w:val="en-150" w:eastAsia="zh-CN"/>
+                <w:lang w:eastAsia="zh-CN"/>
+                <w14:ligatures w14:val="none"/>
+              </w:rPr>
+            </w:pPr>
+            <w:r>
+              <w:rPr>
+                <w:rFonts w:ascii="Aptos Narrow" w:eastAsia="Times New Roman" w:hAnsi="Aptos Narrow" w:cs="Times New Roman"/>
+                <w:color w:val="000000"/>
+                <w:kern w:val="0"/>
+                <w:lang w:eastAsia="zh-CN"/>
                 <w14:ligatures w14:val="none"/>
               </w:rPr>
               <w:t>0.04861324</w:t>
@@ -18678,6 +18418,7 @@
               <w:rPr>
                 <w:rFonts w:ascii="Aptos Narrow" w:hAnsi="Aptos Narrow"/>
                 <w:color w:val="000000"/>
+                <w:highlight w:val="yellow"/>
               </w:rPr>
               <w:t>5.5511E-14</w:t>
             </w:r>
@@ -18786,47 +18527,61 @@
     </w:tbl>
     <w:p/>
     <w:p>
+      <w:r>
+        <w:t xml:space="preserve">El valor de </w:t>
+      </w:r>
+      <w:r>
+        <w:t>P</w:t>
+      </w:r>
+      <w:r>
+        <w:t xml:space="preserve"> obtenido en la prueba </w:t>
+      </w:r>
+      <w:r>
+        <w:t>Z</w:t>
+      </w:r>
+      <w:r>
+        <w:t xml:space="preserve"> es menor a 0.05, lo que indica que la diferencia en el rendimiento entre ambos ordenadores es estadísticamente significativa al nivel del 95% de confianza. Esto significa que es poco probable que dicha diferencia se deba al azar</w:t>
+      </w:r>
+      <w:r>
+        <w:t>, por lo que se puede comparar realmente los valores estadísticos entre ambos ordenadores</w:t>
+      </w:r>
+      <w:r>
+        <w:t xml:space="preserve">. </w:t>
+      </w:r>
+    </w:p>
+    <w:p>
       <w:pPr>
         <w:jc w:val="both"/>
       </w:pPr>
       <w:r>
-        <w:t xml:space="preserve">Podemos ver que el valor de </w:t>
+        <w:t>Así, a</w:t>
       </w:r>
       <w:r>
-        <w:t xml:space="preserve">P es </w:t>
+        <w:t xml:space="preserve">l comparar las medias e intervalos de confianza, observamos que el ordenador </w:t>
       </w:r>
       <w:r>
-        <w:t>menor</w:t>
+        <w:t>1</w:t>
       </w:r>
       <w:r>
-        <w:t xml:space="preserve"> que 0.05. Esto quiere decir que la diferencia de rendimiento entre un ordenador y otro </w:t>
+        <w:t xml:space="preserve"> presenta una media de tiempos de ejecución más baja y un intervalo de confianza también inferior, lo cual sugiere un mejor desempeño en las pruebas. Por lo tanto, se concluye que el ordenador </w:t>
       </w:r>
       <w:r>
-        <w:t xml:space="preserve">es </w:t>
+        <w:t>1</w:t>
       </w:r>
       <w:r>
-        <w:t>suficientemente</w:t>
+        <w:t xml:space="preserve"> es significativamente más potente que el ordenador </w:t>
       </w:r>
       <w:r>
-        <w:t xml:space="preserve"> significativa</w:t>
+        <w:t>2</w:t>
       </w:r>
       <w:r>
-        <w:t xml:space="preserve"> y, p</w:t>
+        <w:t xml:space="preserve"> para </w:t>
       </w:r>
       <w:r>
-        <w:t>or lo tanto</w:t>
+        <w:t>la ejecución de estas pruebas</w:t>
       </w:r>
       <w:r>
-        <w:t>,</w:t>
-      </w:r>
-      <w:r>
-        <w:t xml:space="preserve"> </w:t>
-      </w:r>
-      <w:r>
-        <w:t>podemos comparar los dos valores</w:t>
-      </w:r>
-      <w:r>
-        <w:t xml:space="preserve">. </w:t>
+        <w:t>.</w:t>
       </w:r>
       <w:r>
         <w:br w:type="page"/>
@@ -18853,1950 +18608,46 @@
       <w:pPr>
         <w:jc w:val="both"/>
         <w:rPr>
-          <w:lang w:val="en-150"/>
+          <w:lang/>
         </w:rPr>
       </w:pPr>
       <w:r>
         <w:rPr>
-          <w:lang w:val="en-150"/>
+          <w:lang/>
         </w:rPr>
-        <w:t xml:space="preserve">La </w:t>
-      </w:r>
-      <w:proofErr w:type="spellStart"/>
-      <w:r>
-        <w:rPr>
-          <w:lang w:val="en-150"/>
-        </w:rPr>
-        <w:t>fase</w:t>
-      </w:r>
-      <w:proofErr w:type="spellEnd"/>
-      <w:r>
-        <w:rPr>
-          <w:lang w:val="en-150"/>
-        </w:rPr>
-        <w:t xml:space="preserve"> de </w:t>
-      </w:r>
-      <w:proofErr w:type="spellStart"/>
-      <w:r>
-        <w:rPr>
-          <w:lang w:val="en-150"/>
-        </w:rPr>
-        <w:t>pruebas</w:t>
-      </w:r>
-      <w:proofErr w:type="spellEnd"/>
-      <w:r>
-        <w:rPr>
-          <w:lang w:val="en-150"/>
-        </w:rPr>
-        <w:t xml:space="preserve"> </w:t>
-      </w:r>
-      <w:proofErr w:type="spellStart"/>
-      <w:r>
-        <w:rPr>
-          <w:lang w:val="en-150"/>
-        </w:rPr>
-        <w:t>representa</w:t>
-      </w:r>
-      <w:proofErr w:type="spellEnd"/>
-      <w:r>
-        <w:rPr>
-          <w:lang w:val="en-150"/>
-        </w:rPr>
-        <w:t xml:space="preserve"> un </w:t>
-      </w:r>
-      <w:proofErr w:type="spellStart"/>
-      <w:r>
-        <w:rPr>
-          <w:lang w:val="en-150"/>
-        </w:rPr>
-        <w:t>componente</w:t>
-      </w:r>
-      <w:proofErr w:type="spellEnd"/>
-      <w:r>
-        <w:rPr>
-          <w:lang w:val="en-150"/>
-        </w:rPr>
-        <w:t xml:space="preserve"> fundamental </w:t>
-      </w:r>
-      <w:proofErr w:type="spellStart"/>
-      <w:r>
-        <w:rPr>
-          <w:lang w:val="en-150"/>
-        </w:rPr>
-        <w:t>en</w:t>
-      </w:r>
-      <w:proofErr w:type="spellEnd"/>
-      <w:r>
-        <w:rPr>
-          <w:lang w:val="en-150"/>
-        </w:rPr>
-        <w:t xml:space="preserve"> </w:t>
-      </w:r>
-      <w:proofErr w:type="spellStart"/>
-      <w:r>
-        <w:rPr>
-          <w:lang w:val="en-150"/>
-        </w:rPr>
-        <w:t>el</w:t>
-      </w:r>
-      <w:proofErr w:type="spellEnd"/>
-      <w:r>
-        <w:rPr>
-          <w:lang w:val="en-150"/>
-        </w:rPr>
-        <w:t xml:space="preserve"> </w:t>
-      </w:r>
-      <w:proofErr w:type="spellStart"/>
-      <w:r>
-        <w:rPr>
-          <w:lang w:val="en-150"/>
-        </w:rPr>
-        <w:t>ciclo</w:t>
-      </w:r>
-      <w:proofErr w:type="spellEnd"/>
-      <w:r>
-        <w:rPr>
-          <w:lang w:val="en-150"/>
-        </w:rPr>
-        <w:t xml:space="preserve"> de </w:t>
-      </w:r>
-      <w:proofErr w:type="spellStart"/>
-      <w:r>
-        <w:rPr>
-          <w:lang w:val="en-150"/>
-        </w:rPr>
-        <w:t>desarrollo</w:t>
-      </w:r>
-      <w:proofErr w:type="spellEnd"/>
-      <w:r>
-        <w:rPr>
-          <w:lang w:val="en-150"/>
-        </w:rPr>
-        <w:t xml:space="preserve"> de </w:t>
-      </w:r>
-      <w:proofErr w:type="spellStart"/>
-      <w:r>
-        <w:rPr>
-          <w:lang w:val="en-150"/>
-        </w:rPr>
-        <w:t>cualquier</w:t>
-      </w:r>
-      <w:proofErr w:type="spellEnd"/>
-      <w:r>
-        <w:rPr>
-          <w:lang w:val="en-150"/>
-        </w:rPr>
-        <w:t xml:space="preserve"> </w:t>
-      </w:r>
-      <w:proofErr w:type="spellStart"/>
-      <w:r>
-        <w:rPr>
-          <w:lang w:val="en-150"/>
-        </w:rPr>
-        <w:t>sistema</w:t>
-      </w:r>
-      <w:proofErr w:type="spellEnd"/>
-      <w:r>
-        <w:rPr>
-          <w:lang w:val="en-150"/>
-        </w:rPr>
-        <w:t xml:space="preserve"> </w:t>
-      </w:r>
-      <w:proofErr w:type="spellStart"/>
-      <w:r>
-        <w:rPr>
-          <w:lang w:val="en-150"/>
-        </w:rPr>
-        <w:t>informático</w:t>
-      </w:r>
-      <w:proofErr w:type="spellEnd"/>
-      <w:r>
-        <w:rPr>
-          <w:lang w:val="en-150"/>
-        </w:rPr>
-        <w:t xml:space="preserve">. Mediante </w:t>
-      </w:r>
-      <w:proofErr w:type="spellStart"/>
-      <w:r>
-        <w:rPr>
-          <w:lang w:val="en-150"/>
-        </w:rPr>
-        <w:t>evaluaciones</w:t>
-      </w:r>
-      <w:proofErr w:type="spellEnd"/>
-      <w:r>
-        <w:rPr>
-          <w:lang w:val="en-150"/>
-        </w:rPr>
-        <w:t xml:space="preserve"> tanto </w:t>
-      </w:r>
-      <w:proofErr w:type="spellStart"/>
-      <w:r>
-        <w:rPr>
-          <w:lang w:val="en-150"/>
-        </w:rPr>
-        <w:t>funcionales</w:t>
-      </w:r>
-      <w:proofErr w:type="spellEnd"/>
-      <w:r>
-        <w:rPr>
-          <w:lang w:val="en-150"/>
-        </w:rPr>
-        <w:t xml:space="preserve"> </w:t>
-      </w:r>
-      <w:proofErr w:type="spellStart"/>
-      <w:r>
-        <w:rPr>
-          <w:lang w:val="en-150"/>
-        </w:rPr>
-        <w:t>como</w:t>
-      </w:r>
-      <w:proofErr w:type="spellEnd"/>
-      <w:r>
-        <w:rPr>
-          <w:lang w:val="en-150"/>
-        </w:rPr>
-        <w:t xml:space="preserve"> de </w:t>
-      </w:r>
-      <w:proofErr w:type="spellStart"/>
-      <w:r>
-        <w:rPr>
-          <w:lang w:val="en-150"/>
-        </w:rPr>
-        <w:t>rendimiento</w:t>
-      </w:r>
-      <w:proofErr w:type="spellEnd"/>
-      <w:r>
-        <w:rPr>
-          <w:lang w:val="en-150"/>
-        </w:rPr>
-        <w:t xml:space="preserve">, se </w:t>
-      </w:r>
-      <w:proofErr w:type="spellStart"/>
-      <w:r>
-        <w:rPr>
-          <w:lang w:val="en-150"/>
-        </w:rPr>
-        <w:t>puede</w:t>
-      </w:r>
-      <w:proofErr w:type="spellEnd"/>
-      <w:r>
-        <w:rPr>
-          <w:lang w:val="en-150"/>
-        </w:rPr>
-        <w:t xml:space="preserve"> </w:t>
-      </w:r>
-      <w:proofErr w:type="spellStart"/>
-      <w:r>
-        <w:rPr>
-          <w:lang w:val="en-150"/>
-        </w:rPr>
-        <w:t>comprobar</w:t>
-      </w:r>
-      <w:proofErr w:type="spellEnd"/>
-      <w:r>
-        <w:rPr>
-          <w:lang w:val="en-150"/>
-        </w:rPr>
-        <w:t xml:space="preserve"> que la </w:t>
-      </w:r>
-      <w:proofErr w:type="spellStart"/>
-      <w:r>
-        <w:rPr>
-          <w:lang w:val="en-150"/>
-        </w:rPr>
-        <w:t>aplicación</w:t>
-      </w:r>
-      <w:proofErr w:type="spellEnd"/>
-      <w:r>
-        <w:rPr>
-          <w:lang w:val="en-150"/>
-        </w:rPr>
-        <w:t xml:space="preserve"> </w:t>
-      </w:r>
-      <w:proofErr w:type="spellStart"/>
-      <w:r>
-        <w:rPr>
-          <w:lang w:val="en-150"/>
-        </w:rPr>
-        <w:t>cumple</w:t>
-      </w:r>
-      <w:proofErr w:type="spellEnd"/>
-      <w:r>
-        <w:rPr>
-          <w:lang w:val="en-150"/>
-        </w:rPr>
-        <w:t xml:space="preserve"> con </w:t>
-      </w:r>
-      <w:proofErr w:type="spellStart"/>
-      <w:r>
-        <w:rPr>
-          <w:lang w:val="en-150"/>
-        </w:rPr>
-        <w:t>los</w:t>
-      </w:r>
-      <w:proofErr w:type="spellEnd"/>
-      <w:r>
-        <w:rPr>
-          <w:lang w:val="en-150"/>
-        </w:rPr>
-        <w:t xml:space="preserve"> </w:t>
-      </w:r>
-      <w:proofErr w:type="spellStart"/>
-      <w:r>
-        <w:rPr>
-          <w:lang w:val="en-150"/>
-        </w:rPr>
-        <w:t>requerimientos</w:t>
-      </w:r>
-      <w:proofErr w:type="spellEnd"/>
-      <w:r>
-        <w:rPr>
-          <w:lang w:val="en-150"/>
-        </w:rPr>
-        <w:t xml:space="preserve"> </w:t>
-      </w:r>
-      <w:proofErr w:type="spellStart"/>
-      <w:r>
-        <w:rPr>
-          <w:lang w:val="en-150"/>
-        </w:rPr>
-        <w:t>esperados</w:t>
-      </w:r>
-      <w:proofErr w:type="spellEnd"/>
-      <w:r>
-        <w:rPr>
-          <w:lang w:val="en-150"/>
-        </w:rPr>
-        <w:t xml:space="preserve">, </w:t>
-      </w:r>
-      <w:proofErr w:type="spellStart"/>
-      <w:r>
-        <w:rPr>
-          <w:lang w:val="en-150"/>
-        </w:rPr>
-        <w:t>brindando</w:t>
-      </w:r>
-      <w:proofErr w:type="spellEnd"/>
-      <w:r>
-        <w:rPr>
-          <w:lang w:val="en-150"/>
-        </w:rPr>
-        <w:t xml:space="preserve"> </w:t>
-      </w:r>
-      <w:proofErr w:type="spellStart"/>
-      <w:r>
-        <w:rPr>
-          <w:lang w:val="en-150"/>
-        </w:rPr>
-        <w:t>así</w:t>
-      </w:r>
-      <w:proofErr w:type="spellEnd"/>
-      <w:r>
-        <w:rPr>
-          <w:lang w:val="en-150"/>
-        </w:rPr>
-        <w:t xml:space="preserve"> </w:t>
-      </w:r>
-      <w:proofErr w:type="spellStart"/>
-      <w:r>
-        <w:rPr>
-          <w:lang w:val="en-150"/>
-        </w:rPr>
-        <w:t>estabilidad</w:t>
-      </w:r>
-      <w:proofErr w:type="spellEnd"/>
-      <w:r>
-        <w:rPr>
-          <w:lang w:val="en-150"/>
-        </w:rPr>
-        <w:t xml:space="preserve">, </w:t>
-      </w:r>
-      <w:proofErr w:type="spellStart"/>
-      <w:r>
-        <w:rPr>
-          <w:lang w:val="en-150"/>
-        </w:rPr>
-        <w:t>eficiencia</w:t>
-      </w:r>
-      <w:proofErr w:type="spellEnd"/>
-      <w:r>
-        <w:rPr>
-          <w:lang w:val="en-150"/>
-        </w:rPr>
-        <w:t xml:space="preserve"> y </w:t>
-      </w:r>
-      <w:proofErr w:type="spellStart"/>
-      <w:r>
-        <w:rPr>
-          <w:lang w:val="en-150"/>
-        </w:rPr>
-        <w:t>una</w:t>
-      </w:r>
-      <w:proofErr w:type="spellEnd"/>
-      <w:r>
-        <w:rPr>
-          <w:lang w:val="en-150"/>
-        </w:rPr>
-        <w:t xml:space="preserve"> </w:t>
-      </w:r>
-      <w:proofErr w:type="spellStart"/>
-      <w:r>
-        <w:rPr>
-          <w:lang w:val="en-150"/>
-        </w:rPr>
-        <w:t>experiencia</w:t>
-      </w:r>
-      <w:proofErr w:type="spellEnd"/>
-      <w:r>
-        <w:rPr>
-          <w:lang w:val="en-150"/>
-        </w:rPr>
-        <w:t xml:space="preserve"> </w:t>
-      </w:r>
-      <w:proofErr w:type="spellStart"/>
-      <w:r>
-        <w:rPr>
-          <w:lang w:val="en-150"/>
-        </w:rPr>
-        <w:t>satisfactoria</w:t>
-      </w:r>
-      <w:proofErr w:type="spellEnd"/>
-      <w:r>
-        <w:rPr>
-          <w:lang w:val="en-150"/>
-        </w:rPr>
-        <w:t xml:space="preserve"> al </w:t>
-      </w:r>
-      <w:proofErr w:type="spellStart"/>
-      <w:r>
-        <w:rPr>
-          <w:lang w:val="en-150"/>
-        </w:rPr>
-        <w:t>usuario</w:t>
-      </w:r>
-      <w:proofErr w:type="spellEnd"/>
-      <w:r>
-        <w:rPr>
-          <w:lang w:val="en-150"/>
-        </w:rPr>
-        <w:t xml:space="preserve">. </w:t>
-      </w:r>
-      <w:proofErr w:type="spellStart"/>
-      <w:r>
-        <w:rPr>
-          <w:lang w:val="en-150"/>
-        </w:rPr>
-        <w:t>Llevar</w:t>
-      </w:r>
-      <w:proofErr w:type="spellEnd"/>
-      <w:r>
-        <w:rPr>
-          <w:lang w:val="en-150"/>
-        </w:rPr>
-        <w:t xml:space="preserve"> a </w:t>
-      </w:r>
-      <w:proofErr w:type="spellStart"/>
-      <w:r>
-        <w:rPr>
-          <w:lang w:val="en-150"/>
-        </w:rPr>
-        <w:t>cabo</w:t>
-      </w:r>
-      <w:proofErr w:type="spellEnd"/>
-      <w:r>
-        <w:rPr>
-          <w:lang w:val="en-150"/>
-        </w:rPr>
-        <w:t xml:space="preserve"> </w:t>
-      </w:r>
-      <w:proofErr w:type="spellStart"/>
-      <w:r>
-        <w:rPr>
-          <w:lang w:val="en-150"/>
-        </w:rPr>
-        <w:t>estas</w:t>
-      </w:r>
-      <w:proofErr w:type="spellEnd"/>
-      <w:r>
-        <w:rPr>
-          <w:lang w:val="en-150"/>
-        </w:rPr>
-        <w:t xml:space="preserve"> </w:t>
-      </w:r>
-      <w:proofErr w:type="spellStart"/>
-      <w:r>
-        <w:rPr>
-          <w:lang w:val="en-150"/>
-        </w:rPr>
-        <w:t>pruebas</w:t>
-      </w:r>
-      <w:proofErr w:type="spellEnd"/>
-      <w:r>
-        <w:rPr>
-          <w:lang w:val="en-150"/>
-        </w:rPr>
-        <w:t xml:space="preserve"> de forma </w:t>
-      </w:r>
-      <w:proofErr w:type="spellStart"/>
-      <w:r>
-        <w:rPr>
-          <w:lang w:val="en-150"/>
-        </w:rPr>
-        <w:t>estructurada</w:t>
-      </w:r>
-      <w:proofErr w:type="spellEnd"/>
-      <w:r>
-        <w:rPr>
-          <w:lang w:val="en-150"/>
-        </w:rPr>
-        <w:t xml:space="preserve"> </w:t>
-      </w:r>
-      <w:proofErr w:type="spellStart"/>
-      <w:r>
-        <w:rPr>
-          <w:lang w:val="en-150"/>
-        </w:rPr>
-        <w:t>permite</w:t>
-      </w:r>
-      <w:proofErr w:type="spellEnd"/>
-      <w:r>
-        <w:rPr>
-          <w:lang w:val="en-150"/>
-        </w:rPr>
-        <w:t xml:space="preserve"> </w:t>
-      </w:r>
-      <w:proofErr w:type="spellStart"/>
-      <w:r>
-        <w:rPr>
-          <w:lang w:val="en-150"/>
-        </w:rPr>
-        <w:t>localizar</w:t>
-      </w:r>
-      <w:proofErr w:type="spellEnd"/>
-      <w:r>
-        <w:rPr>
-          <w:lang w:val="en-150"/>
-        </w:rPr>
-        <w:t xml:space="preserve"> </w:t>
-      </w:r>
-      <w:proofErr w:type="spellStart"/>
-      <w:r>
-        <w:rPr>
-          <w:lang w:val="en-150"/>
-        </w:rPr>
-        <w:t>fallos</w:t>
-      </w:r>
-      <w:proofErr w:type="spellEnd"/>
-      <w:r>
-        <w:rPr>
-          <w:lang w:val="en-150"/>
-        </w:rPr>
-        <w:t xml:space="preserve">, </w:t>
-      </w:r>
-      <w:proofErr w:type="spellStart"/>
-      <w:r>
-        <w:rPr>
-          <w:lang w:val="en-150"/>
-        </w:rPr>
-        <w:t>corregir</w:t>
-      </w:r>
-      <w:proofErr w:type="spellEnd"/>
-      <w:r>
-        <w:rPr>
-          <w:lang w:val="en-150"/>
-        </w:rPr>
-        <w:t xml:space="preserve"> </w:t>
-      </w:r>
-      <w:proofErr w:type="spellStart"/>
-      <w:r>
-        <w:rPr>
-          <w:lang w:val="en-150"/>
-        </w:rPr>
-        <w:t>imperfecciones</w:t>
-      </w:r>
-      <w:proofErr w:type="spellEnd"/>
-      <w:r>
-        <w:rPr>
-          <w:lang w:val="en-150"/>
-        </w:rPr>
-        <w:t xml:space="preserve"> y </w:t>
-      </w:r>
-      <w:proofErr w:type="spellStart"/>
-      <w:r>
-        <w:rPr>
-          <w:lang w:val="en-150"/>
-        </w:rPr>
-        <w:t>asegurar</w:t>
-      </w:r>
-      <w:proofErr w:type="spellEnd"/>
-      <w:r>
-        <w:rPr>
-          <w:lang w:val="en-150"/>
-        </w:rPr>
-        <w:t xml:space="preserve"> un </w:t>
-      </w:r>
-      <w:proofErr w:type="spellStart"/>
-      <w:r>
-        <w:rPr>
-          <w:lang w:val="en-150"/>
-        </w:rPr>
-        <w:t>funcionamiento</w:t>
-      </w:r>
-      <w:proofErr w:type="spellEnd"/>
-      <w:r>
-        <w:rPr>
-          <w:lang w:val="en-150"/>
-        </w:rPr>
-        <w:t xml:space="preserve"> </w:t>
-      </w:r>
-      <w:proofErr w:type="spellStart"/>
-      <w:r>
-        <w:rPr>
-          <w:lang w:val="en-150"/>
-        </w:rPr>
-        <w:t>consistente</w:t>
-      </w:r>
-      <w:proofErr w:type="spellEnd"/>
-      <w:r>
-        <w:rPr>
-          <w:lang w:val="en-150"/>
-        </w:rPr>
-        <w:t xml:space="preserve"> </w:t>
-      </w:r>
-      <w:proofErr w:type="spellStart"/>
-      <w:r>
-        <w:rPr>
-          <w:lang w:val="en-150"/>
-        </w:rPr>
-        <w:t>en</w:t>
-      </w:r>
-      <w:proofErr w:type="spellEnd"/>
-      <w:r>
-        <w:rPr>
-          <w:lang w:val="en-150"/>
-        </w:rPr>
-        <w:t xml:space="preserve"> </w:t>
-      </w:r>
-      <w:proofErr w:type="spellStart"/>
-      <w:r>
-        <w:rPr>
-          <w:lang w:val="en-150"/>
-        </w:rPr>
-        <w:t>distintos</w:t>
-      </w:r>
-      <w:proofErr w:type="spellEnd"/>
-      <w:r>
-        <w:rPr>
-          <w:lang w:val="en-150"/>
-        </w:rPr>
-        <w:t xml:space="preserve"> </w:t>
-      </w:r>
-      <w:proofErr w:type="spellStart"/>
-      <w:r>
-        <w:rPr>
-          <w:lang w:val="en-150"/>
-        </w:rPr>
-        <w:t>escenarios</w:t>
-      </w:r>
-      <w:proofErr w:type="spellEnd"/>
-      <w:r>
-        <w:rPr>
-          <w:lang w:val="en-150"/>
-        </w:rPr>
-        <w:t xml:space="preserve"> de </w:t>
-      </w:r>
-      <w:proofErr w:type="spellStart"/>
-      <w:r>
-        <w:rPr>
-          <w:lang w:val="en-150"/>
-        </w:rPr>
-        <w:t>uso</w:t>
-      </w:r>
-      <w:proofErr w:type="spellEnd"/>
-      <w:r>
-        <w:rPr>
-          <w:lang w:val="en-150"/>
-        </w:rPr>
-        <w:t>.</w:t>
+        <w:t>La fase de pruebas representa un componente fundamental en el ciclo de desarrollo de cualquier sistema informático. Mediante evaluaciones tanto funcionales como de rendimiento, se puede comprobar que la aplicación cumple con los requerimientos esperados, brindando así estabilidad, eficiencia y una experiencia satisfactoria al usuario. Llevar a cabo estas pruebas de forma estructurada permite localizar fallos, corregir imperfecciones y asegurar un funcionamiento consistente en distintos escenarios de uso.</w:t>
       </w:r>
     </w:p>
     <w:p>
       <w:pPr>
         <w:jc w:val="both"/>
         <w:rPr>
-          <w:lang w:val="en-150"/>
+          <w:lang/>
         </w:rPr>
       </w:pPr>
       <w:r>
         <w:rPr>
-          <w:lang w:val="en-150"/>
+          <w:lang/>
         </w:rPr>
-        <w:t xml:space="preserve">Sin embargo, </w:t>
-      </w:r>
-      <w:proofErr w:type="spellStart"/>
-      <w:r>
-        <w:rPr>
-          <w:lang w:val="en-150"/>
-        </w:rPr>
-        <w:t>evaluar</w:t>
-      </w:r>
-      <w:proofErr w:type="spellEnd"/>
-      <w:r>
-        <w:rPr>
-          <w:lang w:val="en-150"/>
-        </w:rPr>
-        <w:t xml:space="preserve"> solo </w:t>
-      </w:r>
-      <w:proofErr w:type="spellStart"/>
-      <w:r>
-        <w:rPr>
-          <w:lang w:val="en-150"/>
-        </w:rPr>
-        <w:t>el</w:t>
-      </w:r>
-      <w:proofErr w:type="spellEnd"/>
-      <w:r>
-        <w:rPr>
-          <w:lang w:val="en-150"/>
-        </w:rPr>
-        <w:t xml:space="preserve"> </w:t>
-      </w:r>
-      <w:proofErr w:type="spellStart"/>
-      <w:r>
-        <w:rPr>
-          <w:lang w:val="en-150"/>
-        </w:rPr>
-        <w:t>funcionamiento</w:t>
-      </w:r>
-      <w:proofErr w:type="spellEnd"/>
-      <w:r>
-        <w:rPr>
-          <w:lang w:val="en-150"/>
-        </w:rPr>
-        <w:t xml:space="preserve"> y la </w:t>
-      </w:r>
-      <w:proofErr w:type="spellStart"/>
-      <w:r>
-        <w:rPr>
-          <w:lang w:val="en-150"/>
-        </w:rPr>
-        <w:t>velocidad</w:t>
-      </w:r>
-      <w:proofErr w:type="spellEnd"/>
-      <w:r>
-        <w:rPr>
-          <w:lang w:val="en-150"/>
-        </w:rPr>
-        <w:t xml:space="preserve"> del </w:t>
-      </w:r>
-      <w:proofErr w:type="spellStart"/>
-      <w:r>
-        <w:rPr>
-          <w:lang w:val="en-150"/>
-        </w:rPr>
-        <w:t>sistema</w:t>
-      </w:r>
-      <w:proofErr w:type="spellEnd"/>
-      <w:r>
-        <w:rPr>
-          <w:lang w:val="en-150"/>
-        </w:rPr>
-        <w:t xml:space="preserve"> no basta para </w:t>
-      </w:r>
-      <w:proofErr w:type="spellStart"/>
-      <w:r>
-        <w:rPr>
-          <w:lang w:val="en-150"/>
-        </w:rPr>
-        <w:t>garantizar</w:t>
-      </w:r>
-      <w:proofErr w:type="spellEnd"/>
-      <w:r>
-        <w:rPr>
-          <w:lang w:val="en-150"/>
-        </w:rPr>
-        <w:t xml:space="preserve"> </w:t>
-      </w:r>
-      <w:proofErr w:type="spellStart"/>
-      <w:r>
-        <w:rPr>
-          <w:lang w:val="en-150"/>
-        </w:rPr>
-        <w:t>su</w:t>
-      </w:r>
-      <w:proofErr w:type="spellEnd"/>
-      <w:r>
-        <w:rPr>
-          <w:lang w:val="en-150"/>
-        </w:rPr>
-        <w:t xml:space="preserve"> </w:t>
-      </w:r>
-      <w:proofErr w:type="spellStart"/>
-      <w:r>
-        <w:rPr>
-          <w:lang w:val="en-150"/>
-        </w:rPr>
-        <w:t>confiabilidad</w:t>
-      </w:r>
-      <w:proofErr w:type="spellEnd"/>
-      <w:r>
-        <w:rPr>
-          <w:lang w:val="en-150"/>
-        </w:rPr>
-        <w:t xml:space="preserve"> y </w:t>
-      </w:r>
-      <w:proofErr w:type="spellStart"/>
-      <w:r>
-        <w:rPr>
-          <w:lang w:val="en-150"/>
-        </w:rPr>
-        <w:t>seguridad</w:t>
-      </w:r>
-      <w:proofErr w:type="spellEnd"/>
-      <w:r>
-        <w:rPr>
-          <w:lang w:val="en-150"/>
-        </w:rPr>
-        <w:t xml:space="preserve">. En un </w:t>
-      </w:r>
-      <w:proofErr w:type="spellStart"/>
-      <w:r>
-        <w:rPr>
-          <w:lang w:val="en-150"/>
-        </w:rPr>
-        <w:t>contexto</w:t>
-      </w:r>
-      <w:proofErr w:type="spellEnd"/>
-      <w:r>
-        <w:rPr>
-          <w:lang w:val="en-150"/>
-        </w:rPr>
-        <w:t xml:space="preserve"> </w:t>
-      </w:r>
-      <w:proofErr w:type="spellStart"/>
-      <w:r>
-        <w:rPr>
-          <w:lang w:val="en-150"/>
-        </w:rPr>
-        <w:t>donde</w:t>
-      </w:r>
-      <w:proofErr w:type="spellEnd"/>
-      <w:r>
-        <w:rPr>
-          <w:lang w:val="en-150"/>
-        </w:rPr>
-        <w:t xml:space="preserve"> las </w:t>
-      </w:r>
-      <w:proofErr w:type="spellStart"/>
-      <w:r>
-        <w:rPr>
-          <w:lang w:val="en-150"/>
-        </w:rPr>
-        <w:t>amenazas</w:t>
-      </w:r>
-      <w:proofErr w:type="spellEnd"/>
-      <w:r>
-        <w:rPr>
-          <w:lang w:val="en-150"/>
-        </w:rPr>
-        <w:t xml:space="preserve"> </w:t>
-      </w:r>
-      <w:proofErr w:type="spellStart"/>
-      <w:r>
-        <w:rPr>
-          <w:lang w:val="en-150"/>
-        </w:rPr>
-        <w:t>informáticas</w:t>
-      </w:r>
-      <w:proofErr w:type="spellEnd"/>
-      <w:r>
-        <w:rPr>
-          <w:lang w:val="en-150"/>
-        </w:rPr>
-        <w:t xml:space="preserve"> son </w:t>
-      </w:r>
-      <w:proofErr w:type="spellStart"/>
-      <w:r>
-        <w:rPr>
-          <w:lang w:val="en-150"/>
-        </w:rPr>
-        <w:t>cada</w:t>
-      </w:r>
-      <w:proofErr w:type="spellEnd"/>
-      <w:r>
-        <w:rPr>
-          <w:lang w:val="en-150"/>
-        </w:rPr>
-        <w:t xml:space="preserve"> </w:t>
-      </w:r>
-      <w:proofErr w:type="spellStart"/>
-      <w:r>
-        <w:rPr>
-          <w:lang w:val="en-150"/>
-        </w:rPr>
-        <w:t>vez</w:t>
-      </w:r>
-      <w:proofErr w:type="spellEnd"/>
-      <w:r>
-        <w:rPr>
-          <w:lang w:val="en-150"/>
-        </w:rPr>
-        <w:t xml:space="preserve"> </w:t>
-      </w:r>
-      <w:proofErr w:type="spellStart"/>
-      <w:r>
-        <w:rPr>
-          <w:lang w:val="en-150"/>
-        </w:rPr>
-        <w:t>más</w:t>
-      </w:r>
-      <w:proofErr w:type="spellEnd"/>
-      <w:r>
-        <w:rPr>
-          <w:lang w:val="en-150"/>
-        </w:rPr>
-        <w:t xml:space="preserve"> </w:t>
-      </w:r>
-      <w:proofErr w:type="spellStart"/>
-      <w:r>
-        <w:rPr>
-          <w:lang w:val="en-150"/>
-        </w:rPr>
-        <w:t>frecuentes</w:t>
-      </w:r>
-      <w:proofErr w:type="spellEnd"/>
-      <w:r>
-        <w:rPr>
-          <w:lang w:val="en-150"/>
-        </w:rPr>
-        <w:t xml:space="preserve">, </w:t>
-      </w:r>
-      <w:proofErr w:type="spellStart"/>
-      <w:r>
-        <w:rPr>
-          <w:lang w:val="en-150"/>
-        </w:rPr>
-        <w:t>resulta</w:t>
-      </w:r>
-      <w:proofErr w:type="spellEnd"/>
-      <w:r>
-        <w:rPr>
-          <w:lang w:val="en-150"/>
-        </w:rPr>
-        <w:t xml:space="preserve"> indispensable </w:t>
-      </w:r>
-      <w:proofErr w:type="spellStart"/>
-      <w:r>
-        <w:rPr>
-          <w:lang w:val="en-150"/>
-        </w:rPr>
-        <w:t>incluir</w:t>
-      </w:r>
-      <w:proofErr w:type="spellEnd"/>
-      <w:r>
-        <w:rPr>
-          <w:lang w:val="en-150"/>
-        </w:rPr>
-        <w:t xml:space="preserve"> </w:t>
-      </w:r>
-      <w:proofErr w:type="spellStart"/>
-      <w:r>
-        <w:rPr>
-          <w:lang w:val="en-150"/>
-        </w:rPr>
-        <w:t>pruebas</w:t>
-      </w:r>
-      <w:proofErr w:type="spellEnd"/>
-      <w:r>
-        <w:rPr>
-          <w:lang w:val="en-150"/>
-        </w:rPr>
-        <w:t xml:space="preserve"> </w:t>
-      </w:r>
-      <w:proofErr w:type="spellStart"/>
-      <w:r>
-        <w:rPr>
-          <w:lang w:val="en-150"/>
-        </w:rPr>
-        <w:t>orientadas</w:t>
-      </w:r>
-      <w:proofErr w:type="spellEnd"/>
-      <w:r>
-        <w:rPr>
-          <w:lang w:val="en-150"/>
-        </w:rPr>
-        <w:t xml:space="preserve"> a la </w:t>
-      </w:r>
-      <w:proofErr w:type="spellStart"/>
-      <w:r>
-        <w:rPr>
-          <w:lang w:val="en-150"/>
-        </w:rPr>
-        <w:t>seguridad</w:t>
-      </w:r>
-      <w:proofErr w:type="spellEnd"/>
-      <w:r>
-        <w:rPr>
-          <w:lang w:val="en-150"/>
-        </w:rPr>
-        <w:t xml:space="preserve"> y a la </w:t>
-      </w:r>
-      <w:proofErr w:type="spellStart"/>
-      <w:r>
-        <w:rPr>
-          <w:lang w:val="en-150"/>
-        </w:rPr>
-        <w:t>resistencia</w:t>
-      </w:r>
-      <w:proofErr w:type="spellEnd"/>
-      <w:r>
-        <w:rPr>
-          <w:lang w:val="en-150"/>
-        </w:rPr>
-        <w:t xml:space="preserve"> </w:t>
-      </w:r>
-      <w:proofErr w:type="spellStart"/>
-      <w:r>
-        <w:rPr>
-          <w:lang w:val="en-150"/>
-        </w:rPr>
-        <w:t>frente</w:t>
-      </w:r>
-      <w:proofErr w:type="spellEnd"/>
-      <w:r>
-        <w:rPr>
-          <w:lang w:val="en-150"/>
-        </w:rPr>
-        <w:t xml:space="preserve"> a </w:t>
-      </w:r>
-      <w:proofErr w:type="spellStart"/>
-      <w:r>
-        <w:rPr>
-          <w:lang w:val="en-150"/>
-        </w:rPr>
-        <w:t>ataques</w:t>
-      </w:r>
-      <w:proofErr w:type="spellEnd"/>
-      <w:r>
-        <w:rPr>
-          <w:lang w:val="en-150"/>
-        </w:rPr>
-        <w:t xml:space="preserve">. </w:t>
-      </w:r>
-      <w:proofErr w:type="spellStart"/>
-      <w:r>
-        <w:rPr>
-          <w:lang w:val="en-150"/>
-        </w:rPr>
-        <w:t>Estas</w:t>
-      </w:r>
-      <w:proofErr w:type="spellEnd"/>
-      <w:r>
-        <w:rPr>
-          <w:lang w:val="en-150"/>
-        </w:rPr>
-        <w:t xml:space="preserve"> </w:t>
-      </w:r>
-      <w:proofErr w:type="spellStart"/>
-      <w:r>
-        <w:rPr>
-          <w:lang w:val="en-150"/>
-        </w:rPr>
-        <w:t>evaluaciones</w:t>
-      </w:r>
-      <w:proofErr w:type="spellEnd"/>
-      <w:r>
-        <w:rPr>
-          <w:lang w:val="en-150"/>
-        </w:rPr>
-        <w:t xml:space="preserve"> </w:t>
-      </w:r>
-      <w:proofErr w:type="spellStart"/>
-      <w:r>
-        <w:rPr>
-          <w:lang w:val="en-150"/>
-        </w:rPr>
-        <w:t>permiten</w:t>
-      </w:r>
-      <w:proofErr w:type="spellEnd"/>
-      <w:r>
-        <w:rPr>
-          <w:lang w:val="en-150"/>
-        </w:rPr>
-        <w:t xml:space="preserve"> </w:t>
-      </w:r>
-      <w:proofErr w:type="spellStart"/>
-      <w:r>
-        <w:rPr>
-          <w:lang w:val="en-150"/>
-        </w:rPr>
-        <w:t>descubrir</w:t>
-      </w:r>
-      <w:proofErr w:type="spellEnd"/>
-      <w:r>
-        <w:rPr>
-          <w:lang w:val="en-150"/>
-        </w:rPr>
-        <w:t xml:space="preserve"> </w:t>
-      </w:r>
-      <w:proofErr w:type="spellStart"/>
-      <w:r>
-        <w:rPr>
-          <w:lang w:val="en-150"/>
-        </w:rPr>
-        <w:t>fallos</w:t>
-      </w:r>
-      <w:proofErr w:type="spellEnd"/>
-      <w:r>
-        <w:rPr>
-          <w:lang w:val="en-150"/>
-        </w:rPr>
-        <w:t xml:space="preserve"> de </w:t>
-      </w:r>
-      <w:proofErr w:type="spellStart"/>
-      <w:r>
-        <w:rPr>
-          <w:lang w:val="en-150"/>
-        </w:rPr>
-        <w:t>seguridad</w:t>
-      </w:r>
-      <w:proofErr w:type="spellEnd"/>
-      <w:r>
-        <w:rPr>
-          <w:lang w:val="en-150"/>
-        </w:rPr>
-        <w:t xml:space="preserve"> que </w:t>
-      </w:r>
-      <w:proofErr w:type="spellStart"/>
-      <w:r>
-        <w:rPr>
-          <w:lang w:val="en-150"/>
-        </w:rPr>
-        <w:t>podrían</w:t>
-      </w:r>
-      <w:proofErr w:type="spellEnd"/>
-      <w:r>
-        <w:rPr>
-          <w:lang w:val="en-150"/>
-        </w:rPr>
-        <w:t xml:space="preserve"> </w:t>
-      </w:r>
-      <w:proofErr w:type="spellStart"/>
-      <w:r>
-        <w:rPr>
-          <w:lang w:val="en-150"/>
-        </w:rPr>
-        <w:t>poner</w:t>
-      </w:r>
-      <w:proofErr w:type="spellEnd"/>
-      <w:r>
-        <w:rPr>
-          <w:lang w:val="en-150"/>
-        </w:rPr>
-        <w:t xml:space="preserve"> </w:t>
-      </w:r>
-      <w:proofErr w:type="spellStart"/>
-      <w:r>
-        <w:rPr>
-          <w:lang w:val="en-150"/>
-        </w:rPr>
-        <w:t>en</w:t>
-      </w:r>
-      <w:proofErr w:type="spellEnd"/>
-      <w:r>
-        <w:rPr>
-          <w:lang w:val="en-150"/>
-        </w:rPr>
-        <w:t xml:space="preserve"> </w:t>
-      </w:r>
-      <w:proofErr w:type="spellStart"/>
-      <w:r>
-        <w:rPr>
-          <w:lang w:val="en-150"/>
-        </w:rPr>
-        <w:t>riesgo</w:t>
-      </w:r>
-      <w:proofErr w:type="spellEnd"/>
-      <w:r>
-        <w:rPr>
-          <w:lang w:val="en-150"/>
-        </w:rPr>
-        <w:t xml:space="preserve"> la </w:t>
-      </w:r>
-      <w:proofErr w:type="spellStart"/>
-      <w:r>
-        <w:rPr>
-          <w:lang w:val="en-150"/>
-        </w:rPr>
-        <w:t>integridad</w:t>
-      </w:r>
-      <w:proofErr w:type="spellEnd"/>
-      <w:r>
-        <w:rPr>
-          <w:lang w:val="en-150"/>
-        </w:rPr>
-        <w:t xml:space="preserve"> del </w:t>
-      </w:r>
-      <w:proofErr w:type="spellStart"/>
-      <w:r>
-        <w:rPr>
-          <w:lang w:val="en-150"/>
-        </w:rPr>
-        <w:t>sistema</w:t>
-      </w:r>
-      <w:proofErr w:type="spellEnd"/>
-      <w:r>
-        <w:rPr>
-          <w:lang w:val="en-150"/>
-        </w:rPr>
-        <w:t xml:space="preserve"> y la </w:t>
-      </w:r>
-      <w:proofErr w:type="spellStart"/>
-      <w:r>
-        <w:rPr>
-          <w:lang w:val="en-150"/>
-        </w:rPr>
-        <w:t>privacidad</w:t>
-      </w:r>
-      <w:proofErr w:type="spellEnd"/>
-      <w:r>
-        <w:rPr>
-          <w:lang w:val="en-150"/>
-        </w:rPr>
-        <w:t xml:space="preserve"> de </w:t>
-      </w:r>
-      <w:proofErr w:type="spellStart"/>
-      <w:r>
-        <w:rPr>
-          <w:lang w:val="en-150"/>
-        </w:rPr>
-        <w:t>los</w:t>
-      </w:r>
-      <w:proofErr w:type="spellEnd"/>
-      <w:r>
-        <w:rPr>
-          <w:lang w:val="en-150"/>
-        </w:rPr>
-        <w:t xml:space="preserve"> </w:t>
-      </w:r>
-      <w:proofErr w:type="spellStart"/>
-      <w:r>
-        <w:rPr>
-          <w:lang w:val="en-150"/>
-        </w:rPr>
-        <w:t>datos</w:t>
-      </w:r>
-      <w:proofErr w:type="spellEnd"/>
-      <w:r>
-        <w:rPr>
-          <w:lang w:val="en-150"/>
-        </w:rPr>
-        <w:t xml:space="preserve">. </w:t>
-      </w:r>
-      <w:proofErr w:type="spellStart"/>
-      <w:r>
-        <w:rPr>
-          <w:lang w:val="en-150"/>
-        </w:rPr>
-        <w:t>Adoptar</w:t>
-      </w:r>
-      <w:proofErr w:type="spellEnd"/>
-      <w:r>
-        <w:rPr>
-          <w:lang w:val="en-150"/>
-        </w:rPr>
-        <w:t xml:space="preserve"> </w:t>
-      </w:r>
-      <w:proofErr w:type="spellStart"/>
-      <w:r>
-        <w:rPr>
-          <w:lang w:val="en-150"/>
-        </w:rPr>
-        <w:t>medidas</w:t>
-      </w:r>
-      <w:proofErr w:type="spellEnd"/>
-      <w:r>
-        <w:rPr>
-          <w:lang w:val="en-150"/>
-        </w:rPr>
-        <w:t xml:space="preserve"> </w:t>
-      </w:r>
-      <w:proofErr w:type="spellStart"/>
-      <w:r>
-        <w:rPr>
-          <w:lang w:val="en-150"/>
-        </w:rPr>
-        <w:t>preventivas</w:t>
-      </w:r>
-      <w:proofErr w:type="spellEnd"/>
-      <w:r>
-        <w:rPr>
-          <w:lang w:val="en-150"/>
-        </w:rPr>
-        <w:t xml:space="preserve"> y </w:t>
-      </w:r>
-      <w:proofErr w:type="spellStart"/>
-      <w:r>
-        <w:rPr>
-          <w:lang w:val="en-150"/>
-        </w:rPr>
-        <w:t>simular</w:t>
-      </w:r>
-      <w:proofErr w:type="spellEnd"/>
-      <w:r>
-        <w:rPr>
-          <w:lang w:val="en-150"/>
-        </w:rPr>
-        <w:t xml:space="preserve"> </w:t>
-      </w:r>
-      <w:proofErr w:type="spellStart"/>
-      <w:r>
-        <w:rPr>
-          <w:lang w:val="en-150"/>
-        </w:rPr>
-        <w:t>intentos</w:t>
-      </w:r>
-      <w:proofErr w:type="spellEnd"/>
-      <w:r>
-        <w:rPr>
-          <w:lang w:val="en-150"/>
-        </w:rPr>
-        <w:t xml:space="preserve"> de </w:t>
-      </w:r>
-      <w:proofErr w:type="spellStart"/>
-      <w:r>
-        <w:rPr>
-          <w:lang w:val="en-150"/>
-        </w:rPr>
-        <w:t>intrusión</w:t>
-      </w:r>
-      <w:proofErr w:type="spellEnd"/>
-      <w:r>
-        <w:rPr>
-          <w:lang w:val="en-150"/>
-        </w:rPr>
-        <w:t xml:space="preserve"> </w:t>
-      </w:r>
-      <w:proofErr w:type="spellStart"/>
-      <w:r>
-        <w:rPr>
-          <w:lang w:val="en-150"/>
-        </w:rPr>
-        <w:t>ayuda</w:t>
-      </w:r>
-      <w:proofErr w:type="spellEnd"/>
-      <w:r>
-        <w:rPr>
-          <w:lang w:val="en-150"/>
-        </w:rPr>
-        <w:t xml:space="preserve"> a </w:t>
-      </w:r>
-      <w:proofErr w:type="spellStart"/>
-      <w:r>
-        <w:rPr>
-          <w:lang w:val="en-150"/>
-        </w:rPr>
-        <w:t>fortalecer</w:t>
-      </w:r>
-      <w:proofErr w:type="spellEnd"/>
-      <w:r>
-        <w:rPr>
-          <w:lang w:val="en-150"/>
-        </w:rPr>
-        <w:t xml:space="preserve"> la </w:t>
-      </w:r>
-      <w:proofErr w:type="spellStart"/>
-      <w:r>
-        <w:rPr>
-          <w:lang w:val="en-150"/>
-        </w:rPr>
-        <w:t>protección</w:t>
-      </w:r>
-      <w:proofErr w:type="spellEnd"/>
-      <w:r>
-        <w:rPr>
-          <w:lang w:val="en-150"/>
-        </w:rPr>
-        <w:t xml:space="preserve"> del software, </w:t>
-      </w:r>
-      <w:proofErr w:type="spellStart"/>
-      <w:r>
-        <w:rPr>
-          <w:lang w:val="en-150"/>
-        </w:rPr>
-        <w:t>minimizando</w:t>
-      </w:r>
-      <w:proofErr w:type="spellEnd"/>
-      <w:r>
-        <w:rPr>
-          <w:lang w:val="en-150"/>
-        </w:rPr>
-        <w:t xml:space="preserve"> </w:t>
-      </w:r>
-      <w:proofErr w:type="spellStart"/>
-      <w:r>
-        <w:rPr>
-          <w:lang w:val="en-150"/>
-        </w:rPr>
-        <w:t>posibles</w:t>
-      </w:r>
-      <w:proofErr w:type="spellEnd"/>
-      <w:r>
-        <w:rPr>
-          <w:lang w:val="en-150"/>
-        </w:rPr>
-        <w:t xml:space="preserve"> </w:t>
-      </w:r>
-      <w:proofErr w:type="spellStart"/>
-      <w:r>
-        <w:rPr>
-          <w:lang w:val="en-150"/>
-        </w:rPr>
-        <w:t>impactos</w:t>
-      </w:r>
-      <w:proofErr w:type="spellEnd"/>
-      <w:r>
-        <w:rPr>
-          <w:lang w:val="en-150"/>
-        </w:rPr>
-        <w:t xml:space="preserve"> </w:t>
-      </w:r>
-      <w:proofErr w:type="spellStart"/>
-      <w:r>
-        <w:rPr>
-          <w:lang w:val="en-150"/>
-        </w:rPr>
-        <w:t>negativos</w:t>
-      </w:r>
-      <w:proofErr w:type="spellEnd"/>
-      <w:r>
-        <w:rPr>
-          <w:lang w:val="en-150"/>
-        </w:rPr>
-        <w:t xml:space="preserve"> para la </w:t>
-      </w:r>
-      <w:proofErr w:type="spellStart"/>
-      <w:r>
-        <w:rPr>
-          <w:lang w:val="en-150"/>
-        </w:rPr>
-        <w:t>organización</w:t>
-      </w:r>
-      <w:proofErr w:type="spellEnd"/>
-      <w:r>
-        <w:rPr>
-          <w:lang w:val="en-150"/>
-        </w:rPr>
-        <w:t xml:space="preserve"> y sus </w:t>
-      </w:r>
-      <w:proofErr w:type="spellStart"/>
-      <w:r>
-        <w:rPr>
-          <w:lang w:val="en-150"/>
-        </w:rPr>
-        <w:t>usuarios</w:t>
-      </w:r>
-      <w:proofErr w:type="spellEnd"/>
-      <w:r>
-        <w:rPr>
-          <w:lang w:val="en-150"/>
-        </w:rPr>
-        <w:t>.</w:t>
+        <w:t>Sin embargo, evaluar solo el funcionamiento y la velocidad del sistema no basta para garantizar su confiabilidad y seguridad. En un contexto donde las amenazas informáticas son cada vez más frecuentes, resulta indispensable incluir pruebas orientadas a la seguridad y a la resistencia frente a ataques. Estas evaluaciones permiten descubrir fallos de seguridad que podrían poner en riesgo la integridad del sistema y la privacidad de los datos. Adoptar medidas preventivas y simular intentos de intrusión ayuda a fortalecer la protección del software, minimizando posibles impactos negativos para la organización y sus usuarios.</w:t>
       </w:r>
     </w:p>
     <w:p>
       <w:pPr>
         <w:jc w:val="both"/>
         <w:rPr>
-          <w:lang w:val="en-150"/>
+          <w:lang/>
         </w:rPr>
       </w:pPr>
       <w:r>
         <w:rPr>
-          <w:lang w:val="en-150"/>
+          <w:lang/>
         </w:rPr>
-        <w:t xml:space="preserve">En </w:t>
-      </w:r>
-      <w:proofErr w:type="spellStart"/>
-      <w:r>
-        <w:rPr>
-          <w:lang w:val="en-150"/>
-        </w:rPr>
-        <w:t>consecuencia</w:t>
-      </w:r>
-      <w:proofErr w:type="spellEnd"/>
-      <w:r>
-        <w:rPr>
-          <w:lang w:val="en-150"/>
-        </w:rPr>
-        <w:t xml:space="preserve">, </w:t>
-      </w:r>
-      <w:proofErr w:type="spellStart"/>
-      <w:r>
-        <w:rPr>
-          <w:lang w:val="en-150"/>
-        </w:rPr>
-        <w:t>el</w:t>
-      </w:r>
-      <w:proofErr w:type="spellEnd"/>
-      <w:r>
-        <w:rPr>
-          <w:lang w:val="en-150"/>
-        </w:rPr>
-        <w:t xml:space="preserve"> </w:t>
-      </w:r>
-      <w:proofErr w:type="spellStart"/>
-      <w:r>
-        <w:rPr>
-          <w:lang w:val="en-150"/>
-        </w:rPr>
-        <w:t>proceso</w:t>
-      </w:r>
-      <w:proofErr w:type="spellEnd"/>
-      <w:r>
-        <w:rPr>
-          <w:lang w:val="en-150"/>
-        </w:rPr>
-        <w:t xml:space="preserve"> de </w:t>
-      </w:r>
-      <w:proofErr w:type="spellStart"/>
-      <w:r>
-        <w:rPr>
-          <w:lang w:val="en-150"/>
-        </w:rPr>
-        <w:t>pruebas</w:t>
-      </w:r>
-      <w:proofErr w:type="spellEnd"/>
-      <w:r>
-        <w:rPr>
-          <w:lang w:val="en-150"/>
-        </w:rPr>
-        <w:t xml:space="preserve"> </w:t>
-      </w:r>
-      <w:proofErr w:type="spellStart"/>
-      <w:r>
-        <w:rPr>
-          <w:lang w:val="en-150"/>
-        </w:rPr>
-        <w:t>debe</w:t>
-      </w:r>
-      <w:proofErr w:type="spellEnd"/>
-      <w:r>
-        <w:rPr>
-          <w:lang w:val="en-150"/>
-        </w:rPr>
-        <w:t xml:space="preserve"> </w:t>
-      </w:r>
-      <w:proofErr w:type="spellStart"/>
-      <w:r>
-        <w:rPr>
-          <w:lang w:val="en-150"/>
-        </w:rPr>
-        <w:t>entenderse</w:t>
-      </w:r>
-      <w:proofErr w:type="spellEnd"/>
-      <w:r>
-        <w:rPr>
-          <w:lang w:val="en-150"/>
-        </w:rPr>
-        <w:t xml:space="preserve"> </w:t>
-      </w:r>
-      <w:proofErr w:type="spellStart"/>
-      <w:r>
-        <w:rPr>
-          <w:lang w:val="en-150"/>
-        </w:rPr>
-        <w:t>como</w:t>
-      </w:r>
-      <w:proofErr w:type="spellEnd"/>
-      <w:r>
-        <w:rPr>
-          <w:lang w:val="en-150"/>
-        </w:rPr>
-        <w:t xml:space="preserve"> </w:t>
-      </w:r>
-      <w:proofErr w:type="spellStart"/>
-      <w:r>
-        <w:rPr>
-          <w:lang w:val="en-150"/>
-        </w:rPr>
-        <w:t>una</w:t>
-      </w:r>
-      <w:proofErr w:type="spellEnd"/>
-      <w:r>
-        <w:rPr>
-          <w:lang w:val="en-150"/>
-        </w:rPr>
-        <w:t xml:space="preserve"> </w:t>
-      </w:r>
-      <w:proofErr w:type="spellStart"/>
-      <w:r>
-        <w:rPr>
-          <w:lang w:val="en-150"/>
-        </w:rPr>
-        <w:t>actividad</w:t>
-      </w:r>
-      <w:proofErr w:type="spellEnd"/>
-      <w:r>
-        <w:rPr>
-          <w:lang w:val="en-150"/>
-        </w:rPr>
-        <w:t xml:space="preserve"> integral que </w:t>
-      </w:r>
-      <w:proofErr w:type="spellStart"/>
-      <w:r>
-        <w:rPr>
-          <w:lang w:val="en-150"/>
-        </w:rPr>
-        <w:t>abarca</w:t>
-      </w:r>
-      <w:proofErr w:type="spellEnd"/>
-      <w:r>
-        <w:rPr>
-          <w:lang w:val="en-150"/>
-        </w:rPr>
-        <w:t xml:space="preserve"> no solo </w:t>
-      </w:r>
-      <w:proofErr w:type="spellStart"/>
-      <w:r>
-        <w:rPr>
-          <w:lang w:val="en-150"/>
-        </w:rPr>
-        <w:t>aspectos</w:t>
-      </w:r>
-      <w:proofErr w:type="spellEnd"/>
-      <w:r>
-        <w:rPr>
-          <w:lang w:val="en-150"/>
-        </w:rPr>
-        <w:t xml:space="preserve"> </w:t>
-      </w:r>
-      <w:proofErr w:type="spellStart"/>
-      <w:r>
-        <w:rPr>
-          <w:lang w:val="en-150"/>
-        </w:rPr>
-        <w:t>técnicos</w:t>
-      </w:r>
-      <w:proofErr w:type="spellEnd"/>
-      <w:r>
-        <w:rPr>
-          <w:lang w:val="en-150"/>
-        </w:rPr>
-        <w:t xml:space="preserve">, </w:t>
-      </w:r>
-      <w:proofErr w:type="spellStart"/>
-      <w:r>
-        <w:rPr>
-          <w:lang w:val="en-150"/>
-        </w:rPr>
-        <w:t>sino</w:t>
-      </w:r>
-      <w:proofErr w:type="spellEnd"/>
-      <w:r>
-        <w:rPr>
-          <w:lang w:val="en-150"/>
-        </w:rPr>
-        <w:t xml:space="preserve"> también la </w:t>
-      </w:r>
-      <w:proofErr w:type="spellStart"/>
-      <w:r>
-        <w:rPr>
-          <w:lang w:val="en-150"/>
-        </w:rPr>
-        <w:t>protección</w:t>
-      </w:r>
-      <w:proofErr w:type="spellEnd"/>
-      <w:r>
-        <w:rPr>
-          <w:lang w:val="en-150"/>
-        </w:rPr>
-        <w:t xml:space="preserve"> y </w:t>
-      </w:r>
-      <w:proofErr w:type="spellStart"/>
-      <w:r>
-        <w:rPr>
-          <w:lang w:val="en-150"/>
-        </w:rPr>
-        <w:t>robustez</w:t>
-      </w:r>
-      <w:proofErr w:type="spellEnd"/>
-      <w:r>
-        <w:rPr>
-          <w:lang w:val="en-150"/>
-        </w:rPr>
-        <w:t xml:space="preserve"> del </w:t>
-      </w:r>
-      <w:proofErr w:type="spellStart"/>
-      <w:r>
-        <w:rPr>
-          <w:lang w:val="en-150"/>
-        </w:rPr>
-        <w:t>sistema</w:t>
-      </w:r>
-      <w:proofErr w:type="spellEnd"/>
-      <w:r>
-        <w:rPr>
-          <w:lang w:val="en-150"/>
-        </w:rPr>
-        <w:t xml:space="preserve">. Un </w:t>
-      </w:r>
-      <w:proofErr w:type="spellStart"/>
-      <w:r>
-        <w:rPr>
-          <w:lang w:val="en-150"/>
-        </w:rPr>
-        <w:t>enfoque</w:t>
-      </w:r>
-      <w:proofErr w:type="spellEnd"/>
-      <w:r>
-        <w:rPr>
-          <w:lang w:val="en-150"/>
-        </w:rPr>
-        <w:t xml:space="preserve"> </w:t>
-      </w:r>
-      <w:proofErr w:type="spellStart"/>
-      <w:r>
-        <w:rPr>
-          <w:lang w:val="en-150"/>
-        </w:rPr>
-        <w:t>combinado</w:t>
-      </w:r>
-      <w:proofErr w:type="spellEnd"/>
-      <w:r>
-        <w:rPr>
-          <w:lang w:val="en-150"/>
-        </w:rPr>
-        <w:t xml:space="preserve"> que </w:t>
-      </w:r>
-      <w:proofErr w:type="spellStart"/>
-      <w:r>
-        <w:rPr>
-          <w:lang w:val="en-150"/>
-        </w:rPr>
-        <w:t>contemple</w:t>
-      </w:r>
-      <w:proofErr w:type="spellEnd"/>
-      <w:r>
-        <w:rPr>
-          <w:lang w:val="en-150"/>
-        </w:rPr>
-        <w:t xml:space="preserve"> </w:t>
-      </w:r>
-      <w:proofErr w:type="spellStart"/>
-      <w:r>
-        <w:rPr>
-          <w:lang w:val="en-150"/>
-        </w:rPr>
-        <w:t>funcionalidad</w:t>
-      </w:r>
-      <w:proofErr w:type="spellEnd"/>
-      <w:r>
-        <w:rPr>
-          <w:lang w:val="en-150"/>
-        </w:rPr>
-        <w:t xml:space="preserve">, </w:t>
-      </w:r>
-      <w:proofErr w:type="spellStart"/>
-      <w:r>
-        <w:rPr>
-          <w:lang w:val="en-150"/>
-        </w:rPr>
-        <w:t>desempeño</w:t>
-      </w:r>
-      <w:proofErr w:type="spellEnd"/>
-      <w:r>
-        <w:rPr>
-          <w:lang w:val="en-150"/>
-        </w:rPr>
-        <w:t xml:space="preserve"> y </w:t>
-      </w:r>
-      <w:proofErr w:type="spellStart"/>
-      <w:r>
-        <w:rPr>
-          <w:lang w:val="en-150"/>
-        </w:rPr>
-        <w:t>seguridad</w:t>
-      </w:r>
-      <w:proofErr w:type="spellEnd"/>
-      <w:r>
-        <w:rPr>
-          <w:lang w:val="en-150"/>
-        </w:rPr>
-        <w:t xml:space="preserve"> es clave para </w:t>
-      </w:r>
-      <w:proofErr w:type="spellStart"/>
-      <w:r>
-        <w:rPr>
-          <w:lang w:val="en-150"/>
-        </w:rPr>
-        <w:t>entregar</w:t>
-      </w:r>
-      <w:proofErr w:type="spellEnd"/>
-      <w:r>
-        <w:rPr>
-          <w:lang w:val="en-150"/>
-        </w:rPr>
-        <w:t xml:space="preserve"> </w:t>
-      </w:r>
-      <w:proofErr w:type="spellStart"/>
-      <w:r>
-        <w:rPr>
-          <w:lang w:val="en-150"/>
-        </w:rPr>
-        <w:t>una</w:t>
-      </w:r>
-      <w:proofErr w:type="spellEnd"/>
-      <w:r>
-        <w:rPr>
-          <w:lang w:val="en-150"/>
-        </w:rPr>
-        <w:t xml:space="preserve"> </w:t>
-      </w:r>
-      <w:proofErr w:type="spellStart"/>
-      <w:r>
-        <w:rPr>
-          <w:lang w:val="en-150"/>
-        </w:rPr>
-        <w:t>solución</w:t>
-      </w:r>
-      <w:proofErr w:type="spellEnd"/>
-      <w:r>
-        <w:rPr>
-          <w:lang w:val="en-150"/>
-        </w:rPr>
-        <w:t xml:space="preserve"> </w:t>
-      </w:r>
-      <w:proofErr w:type="spellStart"/>
-      <w:r>
-        <w:rPr>
-          <w:lang w:val="en-150"/>
-        </w:rPr>
-        <w:t>confiable</w:t>
-      </w:r>
-      <w:proofErr w:type="spellEnd"/>
-      <w:r>
-        <w:rPr>
-          <w:lang w:val="en-150"/>
-        </w:rPr>
-        <w:t xml:space="preserve">, </w:t>
-      </w:r>
-      <w:proofErr w:type="spellStart"/>
-      <w:r>
-        <w:rPr>
-          <w:lang w:val="en-150"/>
-        </w:rPr>
-        <w:t>eficiente</w:t>
-      </w:r>
-      <w:proofErr w:type="spellEnd"/>
-      <w:r>
-        <w:rPr>
-          <w:lang w:val="en-150"/>
-        </w:rPr>
-        <w:t xml:space="preserve"> y </w:t>
-      </w:r>
-      <w:proofErr w:type="spellStart"/>
-      <w:r>
-        <w:rPr>
-          <w:lang w:val="en-150"/>
-        </w:rPr>
-        <w:t>protegida</w:t>
-      </w:r>
-      <w:proofErr w:type="spellEnd"/>
-      <w:r>
-        <w:rPr>
-          <w:lang w:val="en-150"/>
-        </w:rPr>
-        <w:t xml:space="preserve"> </w:t>
-      </w:r>
-      <w:proofErr w:type="spellStart"/>
-      <w:r>
-        <w:rPr>
-          <w:lang w:val="en-150"/>
-        </w:rPr>
-        <w:t>frente</w:t>
-      </w:r>
-      <w:proofErr w:type="spellEnd"/>
-      <w:r>
-        <w:rPr>
-          <w:lang w:val="en-150"/>
-        </w:rPr>
-        <w:t xml:space="preserve"> a </w:t>
-      </w:r>
-      <w:proofErr w:type="spellStart"/>
-      <w:r>
-        <w:rPr>
-          <w:lang w:val="en-150"/>
-        </w:rPr>
-        <w:t>amenazas</w:t>
-      </w:r>
-      <w:proofErr w:type="spellEnd"/>
-      <w:r>
-        <w:rPr>
-          <w:lang w:val="en-150"/>
-        </w:rPr>
-        <w:t xml:space="preserve">, </w:t>
-      </w:r>
-      <w:proofErr w:type="spellStart"/>
-      <w:r>
-        <w:rPr>
-          <w:lang w:val="en-150"/>
-        </w:rPr>
-        <w:t>fomentando</w:t>
-      </w:r>
-      <w:proofErr w:type="spellEnd"/>
-      <w:r>
-        <w:rPr>
-          <w:lang w:val="en-150"/>
-        </w:rPr>
-        <w:t xml:space="preserve"> la </w:t>
-      </w:r>
-      <w:proofErr w:type="spellStart"/>
-      <w:r>
-        <w:rPr>
-          <w:lang w:val="en-150"/>
-        </w:rPr>
-        <w:t>confianza</w:t>
-      </w:r>
-      <w:proofErr w:type="spellEnd"/>
-      <w:r>
-        <w:rPr>
-          <w:lang w:val="en-150"/>
-        </w:rPr>
-        <w:t xml:space="preserve"> y </w:t>
-      </w:r>
-      <w:proofErr w:type="spellStart"/>
-      <w:r>
-        <w:rPr>
-          <w:lang w:val="en-150"/>
-        </w:rPr>
-        <w:t>satisfacción</w:t>
-      </w:r>
-      <w:proofErr w:type="spellEnd"/>
-      <w:r>
-        <w:rPr>
-          <w:lang w:val="en-150"/>
-        </w:rPr>
-        <w:t xml:space="preserve"> del </w:t>
-      </w:r>
-      <w:proofErr w:type="spellStart"/>
-      <w:r>
-        <w:rPr>
-          <w:lang w:val="en-150"/>
-        </w:rPr>
-        <w:t>usuario</w:t>
-      </w:r>
-      <w:proofErr w:type="spellEnd"/>
-      <w:r>
-        <w:rPr>
-          <w:lang w:val="en-150"/>
-        </w:rPr>
-        <w:t xml:space="preserve"> final</w:t>
+        <w:t>En consecuencia, el proceso de pruebas debe entenderse como una actividad integral que abarca no solo aspectos técnicos, sino también la protección y robustez del sistema. Un enfoque combinado que contemple funcionalidad, desempeño y seguridad es clave para entregar una solución confiable, eficiente y protegida frente a amenazas, fomentando la confianza y satisfacción del usuario final</w:t>
       </w:r>
       <w:r>
         <w:rPr>
-          <w:lang w:val="en-150"/>
+          <w:lang/>
         </w:rPr>
         <w:t>.</w:t>
       </w:r>
@@ -22423,6 +20274,7 @@
   <w:style w:type="character" w:default="1" w:styleId="Fuentedeprrafopredeter">
     <w:name w:val="Default Paragraph Font"/>
     <w:uiPriority w:val="1"/>
+    <w:semiHidden/>
     <w:unhideWhenUsed/>
   </w:style>
   <w:style w:type="table" w:default="1" w:styleId="Tablanormal">
@@ -23217,6 +21069,19 @@
         <w:shd w:val="clear" w:color="auto" w:fill="95DCF7" w:themeFill="accent4" w:themeFillTint="66"/>
       </w:tcPr>
     </w:tblStylePr>
+  </w:style>
+  <w:style w:type="paragraph" w:styleId="TDC2">
+    <w:name w:val="toc 2"/>
+    <w:basedOn w:val="Normal"/>
+    <w:next w:val="Normal"/>
+    <w:autoRedefine/>
+    <w:uiPriority w:val="39"/>
+    <w:unhideWhenUsed/>
+    <w:rsid w:val="00B15C2B"/>
+    <w:pPr>
+      <w:spacing w:after="100"/>
+      <w:ind w:left="220"/>
+    </w:pPr>
   </w:style>
 </w:styles>
 </file>

</xml_diff>

<commit_message>
Cambios pequeños en documentación
</commit_message>
<xml_diff>
--- a/reports/Group/TestReportGrupalD04_DP2.docx
+++ b/reports/Group/TestReportGrupalD04_DP2.docx
@@ -411,7 +411,7 @@
       <w:pPr>
         <w:pStyle w:val="Ttulo1"/>
       </w:pPr>
-      <w:bookmarkStart w:id="0" w:name="_Toc197365565"/>
+      <w:bookmarkStart w:id="0" w:name="_Toc199187675"/>
       <w:r>
         <w:lastRenderedPageBreak/>
         <w:t>Tabla de contenidos</w:t>
@@ -457,7 +457,7 @@
           <w:r>
             <w:fldChar w:fldCharType="separate"/>
           </w:r>
-          <w:hyperlink w:anchor="_Toc197365565" w:history="1">
+          <w:hyperlink w:anchor="_Toc199187675" w:history="1">
             <w:r>
               <w:rPr>
                 <w:rStyle w:val="Hipervnculo"/>
@@ -484,7 +484,7 @@
                 <w:noProof/>
                 <w:webHidden/>
               </w:rPr>
-              <w:instrText xml:space="preserve"> PAGEREF _Toc197365565 \h </w:instrText>
+              <w:instrText xml:space="preserve"> PAGEREF _Toc199187675 \h </w:instrText>
             </w:r>
             <w:r>
               <w:rPr>
@@ -529,7 +529,7 @@
               <w:lang w:eastAsia="es-ES"/>
             </w:rPr>
           </w:pPr>
-          <w:hyperlink w:anchor="_Toc197365566" w:history="1">
+          <w:hyperlink w:anchor="_Toc199187676" w:history="1">
             <w:r>
               <w:rPr>
                 <w:rStyle w:val="Hipervnculo"/>
@@ -556,7 +556,7 @@
                 <w:noProof/>
                 <w:webHidden/>
               </w:rPr>
-              <w:instrText xml:space="preserve"> PAGEREF _Toc197365566 \h </w:instrText>
+              <w:instrText xml:space="preserve"> PAGEREF _Toc199187676 \h </w:instrText>
             </w:r>
             <w:r>
               <w:rPr>
@@ -576,7 +576,7 @@
                 <w:noProof/>
                 <w:webHidden/>
               </w:rPr>
-              <w:t>2</w:t>
+              <w:t>3</w:t>
             </w:r>
             <w:r>
               <w:rPr>
@@ -601,7 +601,7 @@
               <w:lang w:eastAsia="es-ES"/>
             </w:rPr>
           </w:pPr>
-          <w:hyperlink w:anchor="_Toc197365567" w:history="1">
+          <w:hyperlink w:anchor="_Toc199187677" w:history="1">
             <w:r>
               <w:rPr>
                 <w:rStyle w:val="Hipervnculo"/>
@@ -628,7 +628,7 @@
                 <w:noProof/>
                 <w:webHidden/>
               </w:rPr>
-              <w:instrText xml:space="preserve"> PAGEREF _Toc197365567 \h </w:instrText>
+              <w:instrText xml:space="preserve"> PAGEREF _Toc199187677 \h </w:instrText>
             </w:r>
             <w:r>
               <w:rPr>
@@ -648,7 +648,7 @@
                 <w:noProof/>
                 <w:webHidden/>
               </w:rPr>
-              <w:t>3</w:t>
+              <w:t>4</w:t>
             </w:r>
             <w:r>
               <w:rPr>
@@ -673,7 +673,7 @@
               <w:lang w:eastAsia="es-ES"/>
             </w:rPr>
           </w:pPr>
-          <w:hyperlink w:anchor="_Toc197365568" w:history="1">
+          <w:hyperlink w:anchor="_Toc199187678" w:history="1">
             <w:r>
               <w:rPr>
                 <w:rStyle w:val="Hipervnculo"/>
@@ -700,7 +700,7 @@
                 <w:noProof/>
                 <w:webHidden/>
               </w:rPr>
-              <w:instrText xml:space="preserve"> PAGEREF _Toc197365568 \h </w:instrText>
+              <w:instrText xml:space="preserve"> PAGEREF _Toc199187678 \h </w:instrText>
             </w:r>
             <w:r>
               <w:rPr>
@@ -720,7 +720,7 @@
                 <w:noProof/>
                 <w:webHidden/>
               </w:rPr>
-              <w:t>4</w:t>
+              <w:t>5</w:t>
             </w:r>
             <w:r>
               <w:rPr>
@@ -745,7 +745,7 @@
               <w:lang w:eastAsia="es-ES"/>
             </w:rPr>
           </w:pPr>
-          <w:hyperlink w:anchor="_Toc197365569" w:history="1">
+          <w:hyperlink w:anchor="_Toc199187679" w:history="1">
             <w:r>
               <w:rPr>
                 <w:rStyle w:val="Hipervnculo"/>
@@ -772,7 +772,7 @@
                 <w:noProof/>
                 <w:webHidden/>
               </w:rPr>
-              <w:instrText xml:space="preserve"> PAGEREF _Toc197365569 \h </w:instrText>
+              <w:instrText xml:space="preserve"> PAGEREF _Toc199187679 \h </w:instrText>
             </w:r>
             <w:r>
               <w:rPr>
@@ -792,7 +792,151 @@
                 <w:noProof/>
                 <w:webHidden/>
               </w:rPr>
-              <w:t>5</w:t>
+              <w:t>6</w:t>
+            </w:r>
+            <w:r>
+              <w:rPr>
+                <w:noProof/>
+                <w:webHidden/>
+              </w:rPr>
+              <w:fldChar w:fldCharType="end"/>
+            </w:r>
+          </w:hyperlink>
+        </w:p>
+        <w:p>
+          <w:pPr>
+            <w:pStyle w:val="TDC2"/>
+            <w:tabs>
+              <w:tab w:val="right" w:leader="dot" w:pos="8494"/>
+            </w:tabs>
+            <w:rPr>
+              <w:rFonts w:eastAsiaTheme="minorEastAsia"/>
+              <w:noProof/>
+              <w:sz w:val="24"/>
+              <w:szCs w:val="24"/>
+              <w:lang w:eastAsia="es-ES"/>
+            </w:rPr>
+          </w:pPr>
+          <w:hyperlink w:anchor="_Toc199187680" w:history="1">
+            <w:r>
+              <w:rPr>
+                <w:rStyle w:val="Hipervnculo"/>
+                <w:noProof/>
+              </w:rPr>
+              <w:t>4.1 Testing de creación de y gestión de aeropuertos</w:t>
+            </w:r>
+            <w:r>
+              <w:rPr>
+                <w:noProof/>
+                <w:webHidden/>
+              </w:rPr>
+              <w:tab/>
+            </w:r>
+            <w:r>
+              <w:rPr>
+                <w:noProof/>
+                <w:webHidden/>
+              </w:rPr>
+              <w:fldChar w:fldCharType="begin"/>
+            </w:r>
+            <w:r>
+              <w:rPr>
+                <w:noProof/>
+                <w:webHidden/>
+              </w:rPr>
+              <w:instrText xml:space="preserve"> PAGEREF _Toc199187680 \h </w:instrText>
+            </w:r>
+            <w:r>
+              <w:rPr>
+                <w:noProof/>
+                <w:webHidden/>
+              </w:rPr>
+            </w:r>
+            <w:r>
+              <w:rPr>
+                <w:noProof/>
+                <w:webHidden/>
+              </w:rPr>
+              <w:fldChar w:fldCharType="separate"/>
+            </w:r>
+            <w:r>
+              <w:rPr>
+                <w:noProof/>
+                <w:webHidden/>
+              </w:rPr>
+              <w:t>6</w:t>
+            </w:r>
+            <w:r>
+              <w:rPr>
+                <w:noProof/>
+                <w:webHidden/>
+              </w:rPr>
+              <w:fldChar w:fldCharType="end"/>
+            </w:r>
+          </w:hyperlink>
+        </w:p>
+        <w:p>
+          <w:pPr>
+            <w:pStyle w:val="TDC2"/>
+            <w:tabs>
+              <w:tab w:val="right" w:leader="dot" w:pos="8494"/>
+            </w:tabs>
+            <w:rPr>
+              <w:rFonts w:eastAsiaTheme="minorEastAsia"/>
+              <w:noProof/>
+              <w:sz w:val="24"/>
+              <w:szCs w:val="24"/>
+              <w:lang w:eastAsia="es-ES"/>
+            </w:rPr>
+          </w:pPr>
+          <w:hyperlink w:anchor="_Toc199187681" w:history="1">
+            <w:r>
+              <w:rPr>
+                <w:rStyle w:val="Hipervnculo"/>
+                <w:noProof/>
+              </w:rPr>
+              <w:t>4.2 Cobertura Total Alcanzada</w:t>
+            </w:r>
+            <w:r>
+              <w:rPr>
+                <w:noProof/>
+                <w:webHidden/>
+              </w:rPr>
+              <w:tab/>
+            </w:r>
+            <w:r>
+              <w:rPr>
+                <w:noProof/>
+                <w:webHidden/>
+              </w:rPr>
+              <w:fldChar w:fldCharType="begin"/>
+            </w:r>
+            <w:r>
+              <w:rPr>
+                <w:noProof/>
+                <w:webHidden/>
+              </w:rPr>
+              <w:instrText xml:space="preserve"> PAGEREF _Toc199187681 \h </w:instrText>
+            </w:r>
+            <w:r>
+              <w:rPr>
+                <w:noProof/>
+                <w:webHidden/>
+              </w:rPr>
+            </w:r>
+            <w:r>
+              <w:rPr>
+                <w:noProof/>
+                <w:webHidden/>
+              </w:rPr>
+              <w:fldChar w:fldCharType="separate"/>
+            </w:r>
+            <w:r>
+              <w:rPr>
+                <w:noProof/>
+                <w:webHidden/>
+              </w:rPr>
+              <w:t>8</w:t>
             </w:r>
             <w:r>
               <w:rPr>
@@ -817,7 +961,7 @@
               <w:lang w:eastAsia="es-ES"/>
             </w:rPr>
           </w:pPr>
-          <w:hyperlink w:anchor="_Toc197365570" w:history="1">
+          <w:hyperlink w:anchor="_Toc199187682" w:history="1">
             <w:r>
               <w:rPr>
                 <w:rStyle w:val="Hipervnculo"/>
@@ -844,7 +988,7 @@
                 <w:noProof/>
                 <w:webHidden/>
               </w:rPr>
-              <w:instrText xml:space="preserve"> PAGEREF _Toc197365570 \h </w:instrText>
+              <w:instrText xml:space="preserve"> PAGEREF _Toc199187682 \h </w:instrText>
             </w:r>
             <w:r>
               <w:rPr>
@@ -864,7 +1008,223 @@
                 <w:noProof/>
                 <w:webHidden/>
               </w:rPr>
-              <w:t>17</w:t>
+              <w:t>9</w:t>
+            </w:r>
+            <w:r>
+              <w:rPr>
+                <w:noProof/>
+                <w:webHidden/>
+              </w:rPr>
+              <w:fldChar w:fldCharType="end"/>
+            </w:r>
+          </w:hyperlink>
+        </w:p>
+        <w:p>
+          <w:pPr>
+            <w:pStyle w:val="TDC2"/>
+            <w:tabs>
+              <w:tab w:val="right" w:leader="dot" w:pos="8494"/>
+            </w:tabs>
+            <w:rPr>
+              <w:rFonts w:eastAsiaTheme="minorEastAsia"/>
+              <w:noProof/>
+              <w:sz w:val="24"/>
+              <w:szCs w:val="24"/>
+              <w:lang w:eastAsia="es-ES"/>
+            </w:rPr>
+          </w:pPr>
+          <w:hyperlink w:anchor="_Toc199187683" w:history="1">
+            <w:r>
+              <w:rPr>
+                <w:rStyle w:val="Hipervnculo"/>
+                <w:noProof/>
+              </w:rPr>
+              <w:t>5.1 Resultados en el primer ordenador</w:t>
+            </w:r>
+            <w:r>
+              <w:rPr>
+                <w:noProof/>
+                <w:webHidden/>
+              </w:rPr>
+              <w:tab/>
+            </w:r>
+            <w:r>
+              <w:rPr>
+                <w:noProof/>
+                <w:webHidden/>
+              </w:rPr>
+              <w:fldChar w:fldCharType="begin"/>
+            </w:r>
+            <w:r>
+              <w:rPr>
+                <w:noProof/>
+                <w:webHidden/>
+              </w:rPr>
+              <w:instrText xml:space="preserve"> PAGEREF _Toc199187683 \h </w:instrText>
+            </w:r>
+            <w:r>
+              <w:rPr>
+                <w:noProof/>
+                <w:webHidden/>
+              </w:rPr>
+            </w:r>
+            <w:r>
+              <w:rPr>
+                <w:noProof/>
+                <w:webHidden/>
+              </w:rPr>
+              <w:fldChar w:fldCharType="separate"/>
+            </w:r>
+            <w:r>
+              <w:rPr>
+                <w:noProof/>
+                <w:webHidden/>
+              </w:rPr>
+              <w:t>9</w:t>
+            </w:r>
+            <w:r>
+              <w:rPr>
+                <w:noProof/>
+                <w:webHidden/>
+              </w:rPr>
+              <w:fldChar w:fldCharType="end"/>
+            </w:r>
+          </w:hyperlink>
+        </w:p>
+        <w:p>
+          <w:pPr>
+            <w:pStyle w:val="TDC2"/>
+            <w:tabs>
+              <w:tab w:val="right" w:leader="dot" w:pos="8494"/>
+            </w:tabs>
+            <w:rPr>
+              <w:rFonts w:eastAsiaTheme="minorEastAsia"/>
+              <w:noProof/>
+              <w:sz w:val="24"/>
+              <w:szCs w:val="24"/>
+              <w:lang w:eastAsia="es-ES"/>
+            </w:rPr>
+          </w:pPr>
+          <w:hyperlink w:anchor="_Toc199187702" w:history="1">
+            <w:r>
+              <w:rPr>
+                <w:rStyle w:val="Hipervnculo"/>
+                <w:noProof/>
+              </w:rPr>
+              <w:t>5.2 Resultados en el segundo ordenador</w:t>
+            </w:r>
+            <w:r>
+              <w:rPr>
+                <w:noProof/>
+                <w:webHidden/>
+              </w:rPr>
+              <w:tab/>
+            </w:r>
+            <w:r>
+              <w:rPr>
+                <w:noProof/>
+                <w:webHidden/>
+              </w:rPr>
+              <w:fldChar w:fldCharType="begin"/>
+            </w:r>
+            <w:r>
+              <w:rPr>
+                <w:noProof/>
+                <w:webHidden/>
+              </w:rPr>
+              <w:instrText xml:space="preserve"> PAGEREF _Toc199187702 \h </w:instrText>
+            </w:r>
+            <w:r>
+              <w:rPr>
+                <w:noProof/>
+                <w:webHidden/>
+              </w:rPr>
+            </w:r>
+            <w:r>
+              <w:rPr>
+                <w:noProof/>
+                <w:webHidden/>
+              </w:rPr>
+              <w:fldChar w:fldCharType="separate"/>
+            </w:r>
+            <w:r>
+              <w:rPr>
+                <w:noProof/>
+                <w:webHidden/>
+              </w:rPr>
+              <w:t>11</w:t>
+            </w:r>
+            <w:r>
+              <w:rPr>
+                <w:noProof/>
+                <w:webHidden/>
+              </w:rPr>
+              <w:fldChar w:fldCharType="end"/>
+            </w:r>
+          </w:hyperlink>
+        </w:p>
+        <w:p>
+          <w:pPr>
+            <w:pStyle w:val="TDC2"/>
+            <w:tabs>
+              <w:tab w:val="right" w:leader="dot" w:pos="8494"/>
+            </w:tabs>
+            <w:rPr>
+              <w:rFonts w:eastAsiaTheme="minorEastAsia"/>
+              <w:noProof/>
+              <w:sz w:val="24"/>
+              <w:szCs w:val="24"/>
+              <w:lang w:eastAsia="es-ES"/>
+            </w:rPr>
+          </w:pPr>
+          <w:hyperlink w:anchor="_Toc199187721" w:history="1">
+            <w:r>
+              <w:rPr>
+                <w:rStyle w:val="Hipervnculo"/>
+                <w:noProof/>
+              </w:rPr>
+              <w:t>5.3 Comparación Final</w:t>
+            </w:r>
+            <w:r>
+              <w:rPr>
+                <w:noProof/>
+                <w:webHidden/>
+              </w:rPr>
+              <w:tab/>
+            </w:r>
+            <w:r>
+              <w:rPr>
+                <w:noProof/>
+                <w:webHidden/>
+              </w:rPr>
+              <w:fldChar w:fldCharType="begin"/>
+            </w:r>
+            <w:r>
+              <w:rPr>
+                <w:noProof/>
+                <w:webHidden/>
+              </w:rPr>
+              <w:instrText xml:space="preserve"> PAGEREF _Toc199187721 \h </w:instrText>
+            </w:r>
+            <w:r>
+              <w:rPr>
+                <w:noProof/>
+                <w:webHidden/>
+              </w:rPr>
+            </w:r>
+            <w:r>
+              <w:rPr>
+                <w:noProof/>
+                <w:webHidden/>
+              </w:rPr>
+              <w:fldChar w:fldCharType="separate"/>
+            </w:r>
+            <w:r>
+              <w:rPr>
+                <w:noProof/>
+                <w:webHidden/>
+              </w:rPr>
+              <w:t>13</w:t>
             </w:r>
             <w:r>
               <w:rPr>
@@ -889,7 +1249,7 @@
               <w:lang w:eastAsia="es-ES"/>
             </w:rPr>
           </w:pPr>
-          <w:hyperlink w:anchor="_Toc197365571" w:history="1">
+          <w:hyperlink w:anchor="_Toc199187722" w:history="1">
             <w:r>
               <w:rPr>
                 <w:rStyle w:val="Hipervnculo"/>
@@ -916,7 +1276,7 @@
                 <w:noProof/>
                 <w:webHidden/>
               </w:rPr>
-              <w:instrText xml:space="preserve"> PAGEREF _Toc197365571 \h </w:instrText>
+              <w:instrText xml:space="preserve"> PAGEREF _Toc199187722 \h </w:instrText>
             </w:r>
             <w:r>
               <w:rPr>
@@ -936,7 +1296,7 @@
                 <w:noProof/>
                 <w:webHidden/>
               </w:rPr>
-              <w:t>22</w:t>
+              <w:t>14</w:t>
             </w:r>
             <w:r>
               <w:rPr>
@@ -961,7 +1321,7 @@
               <w:lang w:eastAsia="es-ES"/>
             </w:rPr>
           </w:pPr>
-          <w:hyperlink w:anchor="_Toc197365572" w:history="1">
+          <w:hyperlink w:anchor="_Toc199187723" w:history="1">
             <w:r>
               <w:rPr>
                 <w:rStyle w:val="Hipervnculo"/>
@@ -988,7 +1348,7 @@
                 <w:noProof/>
                 <w:webHidden/>
               </w:rPr>
-              <w:instrText xml:space="preserve"> PAGEREF _Toc197365572 \h </w:instrText>
+              <w:instrText xml:space="preserve"> PAGEREF _Toc199187723 \h </w:instrText>
             </w:r>
             <w:r>
               <w:rPr>
@@ -1008,7 +1368,7 @@
                 <w:noProof/>
                 <w:webHidden/>
               </w:rPr>
-              <w:t>23</w:t>
+              <w:t>15</w:t>
             </w:r>
             <w:r>
               <w:rPr>
@@ -1041,7 +1401,7 @@
       <w:pPr>
         <w:pStyle w:val="Ttulo1"/>
       </w:pPr>
-      <w:bookmarkStart w:id="1" w:name="_Toc197365566"/>
+      <w:bookmarkStart w:id="1" w:name="_Toc199187676"/>
       <w:r>
         <w:lastRenderedPageBreak/>
         <w:t xml:space="preserve">1. </w:t>
@@ -1114,7 +1474,7 @@
       <w:pPr>
         <w:pStyle w:val="Ttulo1"/>
       </w:pPr>
-      <w:bookmarkStart w:id="2" w:name="_Toc197365567"/>
+      <w:bookmarkStart w:id="2" w:name="_Toc199187677"/>
       <w:r>
         <w:lastRenderedPageBreak/>
         <w:t xml:space="preserve">2. </w:t>
@@ -1406,7 +1766,7 @@
       <w:pPr>
         <w:pStyle w:val="Ttulo1"/>
       </w:pPr>
-      <w:bookmarkStart w:id="3" w:name="_Toc197365568"/>
+      <w:bookmarkStart w:id="3" w:name="_Toc199187678"/>
       <w:r>
         <w:lastRenderedPageBreak/>
         <w:t xml:space="preserve">3. </w:t>
@@ -1587,7 +1947,7 @@
       <w:pPr>
         <w:pStyle w:val="Ttulo1"/>
       </w:pPr>
-      <w:bookmarkStart w:id="4" w:name="_Toc197365569"/>
+      <w:bookmarkStart w:id="4" w:name="_Toc199187679"/>
       <w:r>
         <w:lastRenderedPageBreak/>
         <w:t xml:space="preserve">4. </w:t>
@@ -1625,12 +1985,14 @@
       <w:pPr>
         <w:pStyle w:val="Ttulo2"/>
       </w:pPr>
+      <w:bookmarkStart w:id="5" w:name="_Toc199187680"/>
       <w:r>
         <w:t>4.1 Testing de creación de</w:t>
       </w:r>
       <w:r>
         <w:t xml:space="preserve"> y gestión de aeropuertos</w:t>
       </w:r>
+      <w:bookmarkEnd w:id="5"/>
     </w:p>
     <w:tbl>
       <w:tblPr>
@@ -1919,7 +2281,6 @@
               </w:rPr>
               <w:t xml:space="preserve">Mostrar </w:t>
             </w:r>
-            <w:proofErr w:type="spellStart"/>
             <w:r>
               <w:rPr>
                 <w:rFonts w:asciiTheme="minorHAnsi" w:hAnsiTheme="minorHAnsi"/>
@@ -1929,7 +2290,6 @@
               </w:rPr>
               <w:t>aeropuetos</w:t>
             </w:r>
-            <w:proofErr w:type="spellEnd"/>
           </w:p>
         </w:tc>
         <w:tc>
@@ -9440,7 +9800,6 @@
               </w:rPr>
               <w:t xml:space="preserve"> </w:t>
             </w:r>
-            <w:proofErr w:type="spellStart"/>
             <w:r>
               <w:rPr>
                 <w:rFonts w:asciiTheme="minorHAnsi" w:hAnsiTheme="minorHAnsi"/>
@@ -9461,19 +9820,7 @@
                 <w:szCs w:val="20"/>
                 <w:lang w:val="es-ES" w:bidi="ar-SA"/>
               </w:rPr>
-              <w:t>cope</w:t>
-            </w:r>
-            <w:proofErr w:type="spellEnd"/>
-            <w:r>
-              <w:rPr>
-                <w:rFonts w:asciiTheme="minorHAnsi" w:hAnsiTheme="minorHAnsi"/>
-                <w:i/>
-                <w:iCs/>
-                <w:sz w:val="20"/>
-                <w:szCs w:val="20"/>
-                <w:lang w:val="es-ES" w:bidi="ar-SA"/>
-              </w:rPr>
-              <w:t xml:space="preserve"> </w:t>
+              <w:t xml:space="preserve">cope </w:t>
             </w:r>
             <w:r>
               <w:rPr>
@@ -13313,7 +13660,80 @@
         </w:tc>
       </w:tr>
     </w:tbl>
+    <w:p/>
     <w:p>
+      <w:pPr>
+        <w:pStyle w:val="Ttulo2"/>
+      </w:pPr>
+      <w:bookmarkStart w:id="6" w:name="_Toc199187681"/>
+      <w:r>
+        <w:t>4.</w:t>
+      </w:r>
+      <w:r>
+        <w:t>2</w:t>
+      </w:r>
+      <w:r>
+        <w:t xml:space="preserve"> Cobertura Total Alcanzada</w:t>
+      </w:r>
+      <w:bookmarkEnd w:id="6"/>
+    </w:p>
+    <w:p>
+      <w:r>
+        <w:t>Tras ejecutar las pruebas con seguimiento de cobertura, se puede ver que la cobertura total de las clases con las funcionalidades descritas anteriormente es de un 100%.</w:t>
+      </w:r>
+    </w:p>
+    <w:p>
+      <w:r>
+        <w:drawing>
+          <wp:anchor distT="0" distB="0" distL="114300" distR="114300" simplePos="0" relativeHeight="251658240" behindDoc="0" locked="0" layoutInCell="1" allowOverlap="1" wp14:anchorId="1A53C030" wp14:editId="57E5CDC6">
+            <wp:simplePos x="0" y="0"/>
+            <wp:positionH relativeFrom="column">
+              <wp:posOffset>-3810</wp:posOffset>
+            </wp:positionH>
+            <wp:positionV relativeFrom="paragraph">
+              <wp:posOffset>4445</wp:posOffset>
+            </wp:positionV>
+            <wp:extent cx="5400040" cy="177800"/>
+            <wp:effectExtent l="0" t="0" r="0" b="0"/>
+            <wp:wrapNone/>
+            <wp:docPr id="1983212448" name="Imagen 1"/>
+            <wp:cNvGraphicFramePr>
+              <a:graphicFrameLocks xmlns:a="http://schemas.openxmlformats.org/drawingml/2006/main" noChangeAspect="1"/>
+            </wp:cNvGraphicFramePr>
+            <a:graphic xmlns:a="http://schemas.openxmlformats.org/drawingml/2006/main">
+              <a:graphicData uri="http://schemas.openxmlformats.org/drawingml/2006/picture">
+                <pic:pic xmlns:pic="http://schemas.openxmlformats.org/drawingml/2006/picture">
+                  <pic:nvPicPr>
+                    <pic:cNvPr id="1983212448" name=""/>
+                    <pic:cNvPicPr/>
+                  </pic:nvPicPr>
+                  <pic:blipFill>
+                    <a:blip r:embed="rId15">
+                      <a:extLst>
+                        <a:ext uri="{28A0092B-C50C-407E-A947-70E740481C1C}">
+                          <a14:useLocalDpi xmlns:a14="http://schemas.microsoft.com/office/drawing/2010/main" val="0"/>
+                        </a:ext>
+                      </a:extLst>
+                    </a:blip>
+                    <a:stretch>
+                      <a:fillRect/>
+                    </a:stretch>
+                  </pic:blipFill>
+                  <pic:spPr>
+                    <a:xfrm>
+                      <a:off x="0" y="0"/>
+                      <a:ext cx="5400040" cy="177800"/>
+                    </a:xfrm>
+                    <a:prstGeom prst="rect">
+                      <a:avLst/>
+                    </a:prstGeom>
+                  </pic:spPr>
+                </pic:pic>
+              </a:graphicData>
+            </a:graphic>
+          </wp:anchor>
+        </w:drawing>
+      </w:r>
       <w:r>
         <w:br w:type="page"/>
       </w:r>
@@ -13322,7 +13742,7 @@
       <w:pPr>
         <w:pStyle w:val="Ttulo1"/>
       </w:pPr>
-      <w:bookmarkStart w:id="5" w:name="_Toc197365570"/>
+      <w:bookmarkStart w:id="7" w:name="_Toc199187682"/>
       <w:r>
         <w:lastRenderedPageBreak/>
         <w:t xml:space="preserve">5. </w:t>
@@ -13330,7 +13750,7 @@
       <w:r>
         <w:t>Rendimiento de Testing</w:t>
       </w:r>
-      <w:bookmarkEnd w:id="5"/>
+      <w:bookmarkEnd w:id="7"/>
     </w:p>
     <w:p>
       <w:r>
@@ -13347,9 +13767,11 @@
       <w:pPr>
         <w:pStyle w:val="Ttulo2"/>
       </w:pPr>
+      <w:bookmarkStart w:id="8" w:name="_Toc199187683"/>
       <w:r>
         <w:t>5.1 Resultados en el primer ordenador</w:t>
       </w:r>
+      <w:bookmarkEnd w:id="8"/>
     </w:p>
     <w:p>
       <w:r>
@@ -13453,6 +13875,8 @@
                 <w:color w:val="000000"/>
               </w:rPr>
             </w:pPr>
+            <w:bookmarkStart w:id="9" w:name="_Toc199187592"/>
+            <w:bookmarkStart w:id="10" w:name="_Toc199187684"/>
             <w:r>
               <w:rPr>
                 <w:rFonts w:ascii="Aptos Narrow" w:hAnsi="Aptos Narrow"/>
@@ -13460,6 +13884,8 @@
               </w:rPr>
               <w:t>/</w:t>
             </w:r>
+            <w:bookmarkEnd w:id="9"/>
+            <w:bookmarkEnd w:id="10"/>
           </w:p>
         </w:tc>
         <w:tc>
@@ -13477,6 +13903,8 @@
                 <w:color w:val="000000"/>
               </w:rPr>
             </w:pPr>
+            <w:bookmarkStart w:id="11" w:name="_Toc199187593"/>
+            <w:bookmarkStart w:id="12" w:name="_Toc199187685"/>
             <w:r>
               <w:rPr>
                 <w:rFonts w:ascii="Aptos Narrow" w:hAnsi="Aptos Narrow"/>
@@ -13484,6 +13912,8 @@
               </w:rPr>
               <w:t>13.2813535</w:t>
             </w:r>
+            <w:bookmarkEnd w:id="11"/>
+            <w:bookmarkEnd w:id="12"/>
           </w:p>
         </w:tc>
       </w:tr>
@@ -13509,6 +13939,8 @@
                 <w14:ligatures w14:val="none"/>
               </w:rPr>
             </w:pPr>
+            <w:bookmarkStart w:id="13" w:name="_Toc199187594"/>
+            <w:bookmarkStart w:id="14" w:name="_Toc199187686"/>
             <w:r>
               <w:rPr>
                 <w:rFonts w:ascii="Aptos Narrow" w:hAnsi="Aptos Narrow"/>
@@ -13516,47 +13948,15 @@
               </w:rPr>
               <w:t>/</w:t>
             </w:r>
-            <w:proofErr w:type="spellStart"/>
             <w:r>
               <w:rPr>
                 <w:rFonts w:ascii="Aptos Narrow" w:hAnsi="Aptos Narrow"/>
                 <w:color w:val="000000"/>
               </w:rPr>
-              <w:t>administrator</w:t>
-            </w:r>
-            <w:proofErr w:type="spellEnd"/>
-            <w:r>
-              <w:rPr>
-                <w:rFonts w:ascii="Aptos Narrow" w:hAnsi="Aptos Narrow"/>
-                <w:color w:val="000000"/>
-              </w:rPr>
-              <w:t>/</w:t>
-            </w:r>
-            <w:proofErr w:type="spellStart"/>
-            <w:r>
-              <w:rPr>
-                <w:rFonts w:ascii="Aptos Narrow" w:hAnsi="Aptos Narrow"/>
-                <w:color w:val="000000"/>
-              </w:rPr>
-              <w:t>airport</w:t>
-            </w:r>
-            <w:proofErr w:type="spellEnd"/>
-            <w:r>
-              <w:rPr>
-                <w:rFonts w:ascii="Aptos Narrow" w:hAnsi="Aptos Narrow"/>
-                <w:color w:val="000000"/>
-              </w:rPr>
-              <w:t>/</w:t>
-            </w:r>
-            <w:proofErr w:type="spellStart"/>
-            <w:r>
-              <w:rPr>
-                <w:rFonts w:ascii="Aptos Narrow" w:hAnsi="Aptos Narrow"/>
-                <w:color w:val="000000"/>
-              </w:rPr>
-              <w:t>create</w:t>
-            </w:r>
-            <w:proofErr w:type="spellEnd"/>
+              <w:t>administrator/airport/create</w:t>
+            </w:r>
+            <w:bookmarkEnd w:id="13"/>
+            <w:bookmarkEnd w:id="14"/>
           </w:p>
         </w:tc>
         <w:tc>
@@ -13578,6 +13978,8 @@
                 <w14:ligatures w14:val="none"/>
               </w:rPr>
             </w:pPr>
+            <w:bookmarkStart w:id="15" w:name="_Toc199187595"/>
+            <w:bookmarkStart w:id="16" w:name="_Toc199187687"/>
             <w:r>
               <w:rPr>
                 <w:rFonts w:ascii="Aptos Narrow" w:eastAsia="Times New Roman" w:hAnsi="Aptos Narrow" w:cs="Times New Roman"/>
@@ -13588,6 +13990,8 @@
               </w:rPr>
               <w:t>39.6492312</w:t>
             </w:r>
+            <w:bookmarkEnd w:id="15"/>
+            <w:bookmarkEnd w:id="16"/>
           </w:p>
         </w:tc>
       </w:tr>
@@ -13613,6 +14017,8 @@
                 <w14:ligatures w14:val="none"/>
               </w:rPr>
             </w:pPr>
+            <w:bookmarkStart w:id="17" w:name="_Toc199187596"/>
+            <w:bookmarkStart w:id="18" w:name="_Toc199187688"/>
             <w:r>
               <w:rPr>
                 <w:rFonts w:ascii="Aptos Narrow" w:hAnsi="Aptos Narrow"/>
@@ -13620,47 +14026,15 @@
               </w:rPr>
               <w:t>/</w:t>
             </w:r>
-            <w:proofErr w:type="spellStart"/>
             <w:r>
               <w:rPr>
                 <w:rFonts w:ascii="Aptos Narrow" w:hAnsi="Aptos Narrow"/>
                 <w:color w:val="000000"/>
               </w:rPr>
-              <w:t>administrator</w:t>
-            </w:r>
-            <w:proofErr w:type="spellEnd"/>
-            <w:r>
-              <w:rPr>
-                <w:rFonts w:ascii="Aptos Narrow" w:hAnsi="Aptos Narrow"/>
-                <w:color w:val="000000"/>
-              </w:rPr>
-              <w:t>/</w:t>
-            </w:r>
-            <w:proofErr w:type="spellStart"/>
-            <w:r>
-              <w:rPr>
-                <w:rFonts w:ascii="Aptos Narrow" w:hAnsi="Aptos Narrow"/>
-                <w:color w:val="000000"/>
-              </w:rPr>
-              <w:t>airport</w:t>
-            </w:r>
-            <w:proofErr w:type="spellEnd"/>
-            <w:r>
-              <w:rPr>
-                <w:rFonts w:ascii="Aptos Narrow" w:hAnsi="Aptos Narrow"/>
-                <w:color w:val="000000"/>
-              </w:rPr>
-              <w:t>/</w:t>
-            </w:r>
-            <w:proofErr w:type="spellStart"/>
-            <w:r>
-              <w:rPr>
-                <w:rFonts w:ascii="Aptos Narrow" w:hAnsi="Aptos Narrow"/>
-                <w:color w:val="000000"/>
-              </w:rPr>
-              <w:t>list</w:t>
-            </w:r>
-            <w:proofErr w:type="spellEnd"/>
+              <w:t>administrator/airport/list</w:t>
+            </w:r>
+            <w:bookmarkEnd w:id="17"/>
+            <w:bookmarkEnd w:id="18"/>
           </w:p>
         </w:tc>
         <w:tc>
@@ -13682,6 +14056,8 @@
                 <w14:ligatures w14:val="none"/>
               </w:rPr>
             </w:pPr>
+            <w:bookmarkStart w:id="19" w:name="_Toc199187597"/>
+            <w:bookmarkStart w:id="20" w:name="_Toc199187689"/>
             <w:r>
               <w:rPr>
                 <w:rFonts w:ascii="Aptos Narrow" w:eastAsia="Times New Roman" w:hAnsi="Aptos Narrow" w:cs="Times New Roman"/>
@@ -13692,6 +14068,8 @@
               </w:rPr>
               <w:t>21.9990802</w:t>
             </w:r>
+            <w:bookmarkEnd w:id="19"/>
+            <w:bookmarkEnd w:id="20"/>
           </w:p>
         </w:tc>
       </w:tr>
@@ -13717,6 +14095,8 @@
                 <w14:ligatures w14:val="none"/>
               </w:rPr>
             </w:pPr>
+            <w:bookmarkStart w:id="21" w:name="_Toc199187598"/>
+            <w:bookmarkStart w:id="22" w:name="_Toc199187690"/>
             <w:r>
               <w:rPr>
                 <w:rFonts w:ascii="Aptos Narrow" w:hAnsi="Aptos Narrow"/>
@@ -13724,47 +14104,15 @@
               </w:rPr>
               <w:t>/</w:t>
             </w:r>
-            <w:proofErr w:type="spellStart"/>
             <w:r>
               <w:rPr>
                 <w:rFonts w:ascii="Aptos Narrow" w:hAnsi="Aptos Narrow"/>
                 <w:color w:val="000000"/>
               </w:rPr>
-              <w:t>administrator</w:t>
-            </w:r>
-            <w:proofErr w:type="spellEnd"/>
-            <w:r>
-              <w:rPr>
-                <w:rFonts w:ascii="Aptos Narrow" w:hAnsi="Aptos Narrow"/>
-                <w:color w:val="000000"/>
-              </w:rPr>
-              <w:t>/</w:t>
-            </w:r>
-            <w:proofErr w:type="spellStart"/>
-            <w:r>
-              <w:rPr>
-                <w:rFonts w:ascii="Aptos Narrow" w:hAnsi="Aptos Narrow"/>
-                <w:color w:val="000000"/>
-              </w:rPr>
-              <w:t>airport</w:t>
-            </w:r>
-            <w:proofErr w:type="spellEnd"/>
-            <w:r>
-              <w:rPr>
-                <w:rFonts w:ascii="Aptos Narrow" w:hAnsi="Aptos Narrow"/>
-                <w:color w:val="000000"/>
-              </w:rPr>
-              <w:t>/</w:t>
-            </w:r>
-            <w:proofErr w:type="gramStart"/>
-            <w:r>
-              <w:rPr>
-                <w:rFonts w:ascii="Aptos Narrow" w:hAnsi="Aptos Narrow"/>
-                <w:color w:val="000000"/>
-              </w:rPr>
-              <w:t>show</w:t>
-            </w:r>
-            <w:proofErr w:type="gramEnd"/>
+              <w:t>administrator/airport/show</w:t>
+            </w:r>
+            <w:bookmarkEnd w:id="21"/>
+            <w:bookmarkEnd w:id="22"/>
           </w:p>
         </w:tc>
         <w:tc>
@@ -13786,6 +14134,8 @@
                 <w14:ligatures w14:val="none"/>
               </w:rPr>
             </w:pPr>
+            <w:bookmarkStart w:id="23" w:name="_Toc199187599"/>
+            <w:bookmarkStart w:id="24" w:name="_Toc199187691"/>
             <w:r>
               <w:rPr>
                 <w:rFonts w:ascii="Aptos Narrow" w:eastAsia="Times New Roman" w:hAnsi="Aptos Narrow" w:cs="Times New Roman"/>
@@ -13796,6 +14146,8 @@
               </w:rPr>
               <w:t>18.1107817</w:t>
             </w:r>
+            <w:bookmarkEnd w:id="23"/>
+            <w:bookmarkEnd w:id="24"/>
           </w:p>
         </w:tc>
       </w:tr>
@@ -13821,6 +14173,8 @@
                 <w14:ligatures w14:val="none"/>
               </w:rPr>
             </w:pPr>
+            <w:bookmarkStart w:id="25" w:name="_Toc199187600"/>
+            <w:bookmarkStart w:id="26" w:name="_Toc199187692"/>
             <w:r>
               <w:rPr>
                 <w:rFonts w:ascii="Aptos Narrow" w:hAnsi="Aptos Narrow"/>
@@ -13828,47 +14182,15 @@
               </w:rPr>
               <w:t>/</w:t>
             </w:r>
-            <w:proofErr w:type="spellStart"/>
             <w:r>
               <w:rPr>
                 <w:rFonts w:ascii="Aptos Narrow" w:hAnsi="Aptos Narrow"/>
                 <w:color w:val="000000"/>
               </w:rPr>
-              <w:t>administrator</w:t>
-            </w:r>
-            <w:proofErr w:type="spellEnd"/>
-            <w:r>
-              <w:rPr>
-                <w:rFonts w:ascii="Aptos Narrow" w:hAnsi="Aptos Narrow"/>
-                <w:color w:val="000000"/>
-              </w:rPr>
-              <w:t>/</w:t>
-            </w:r>
-            <w:proofErr w:type="spellStart"/>
-            <w:r>
-              <w:rPr>
-                <w:rFonts w:ascii="Aptos Narrow" w:hAnsi="Aptos Narrow"/>
-                <w:color w:val="000000"/>
-              </w:rPr>
-              <w:t>airport</w:t>
-            </w:r>
-            <w:proofErr w:type="spellEnd"/>
-            <w:r>
-              <w:rPr>
-                <w:rFonts w:ascii="Aptos Narrow" w:hAnsi="Aptos Narrow"/>
-                <w:color w:val="000000"/>
-              </w:rPr>
-              <w:t>/</w:t>
-            </w:r>
-            <w:proofErr w:type="spellStart"/>
-            <w:r>
-              <w:rPr>
-                <w:rFonts w:ascii="Aptos Narrow" w:hAnsi="Aptos Narrow"/>
-                <w:color w:val="000000"/>
-              </w:rPr>
-              <w:t>update</w:t>
-            </w:r>
-            <w:proofErr w:type="spellEnd"/>
+              <w:t>administrator/airport/update</w:t>
+            </w:r>
+            <w:bookmarkEnd w:id="25"/>
+            <w:bookmarkEnd w:id="26"/>
           </w:p>
         </w:tc>
         <w:tc>
@@ -13890,6 +14212,8 @@
                 <w14:ligatures w14:val="none"/>
               </w:rPr>
             </w:pPr>
+            <w:bookmarkStart w:id="27" w:name="_Toc199187601"/>
+            <w:bookmarkStart w:id="28" w:name="_Toc199187693"/>
             <w:r>
               <w:rPr>
                 <w:rFonts w:ascii="Aptos Narrow" w:eastAsia="Times New Roman" w:hAnsi="Aptos Narrow" w:cs="Times New Roman"/>
@@ -13900,6 +14224,8 @@
               </w:rPr>
               <w:t>35.8081266</w:t>
             </w:r>
+            <w:bookmarkEnd w:id="27"/>
+            <w:bookmarkEnd w:id="28"/>
           </w:p>
         </w:tc>
       </w:tr>
@@ -13925,6 +14251,8 @@
                 <w14:ligatures w14:val="none"/>
               </w:rPr>
             </w:pPr>
+            <w:bookmarkStart w:id="29" w:name="_Toc199187602"/>
+            <w:bookmarkStart w:id="30" w:name="_Toc199187694"/>
             <w:r>
               <w:rPr>
                 <w:rFonts w:ascii="Aptos Narrow" w:eastAsia="Times New Roman" w:hAnsi="Aptos Narrow" w:cs="Times New Roman"/>
@@ -13935,6 +14263,8 @@
               </w:rPr>
               <w:t>/anonymous/system/sign-in</w:t>
             </w:r>
+            <w:bookmarkEnd w:id="29"/>
+            <w:bookmarkEnd w:id="30"/>
           </w:p>
         </w:tc>
         <w:tc>
@@ -13956,6 +14286,8 @@
                 <w14:ligatures w14:val="none"/>
               </w:rPr>
             </w:pPr>
+            <w:bookmarkStart w:id="31" w:name="_Toc199187603"/>
+            <w:bookmarkStart w:id="32" w:name="_Toc199187695"/>
             <w:r>
               <w:rPr>
                 <w:rFonts w:ascii="Aptos Narrow" w:eastAsia="Times New Roman" w:hAnsi="Aptos Narrow" w:cs="Times New Roman"/>
@@ -13966,6 +14298,8 @@
               </w:rPr>
               <w:t>8.9797</w:t>
             </w:r>
+            <w:bookmarkEnd w:id="31"/>
+            <w:bookmarkEnd w:id="32"/>
           </w:p>
         </w:tc>
       </w:tr>
@@ -13991,6 +14325,8 @@
                 <w14:ligatures w14:val="none"/>
               </w:rPr>
             </w:pPr>
+            <w:bookmarkStart w:id="33" w:name="_Toc199187604"/>
+            <w:bookmarkStart w:id="34" w:name="_Toc199187696"/>
             <w:r>
               <w:rPr>
                 <w:rFonts w:ascii="Aptos Narrow" w:hAnsi="Aptos Narrow"/>
@@ -14008,6 +14344,8 @@
               </w:rPr>
               <w:t xml:space="preserve"> any/system/welcome</w:t>
             </w:r>
+            <w:bookmarkEnd w:id="33"/>
+            <w:bookmarkEnd w:id="34"/>
           </w:p>
         </w:tc>
         <w:tc>
@@ -14029,6 +14367,8 @@
                 <w14:ligatures w14:val="none"/>
               </w:rPr>
             </w:pPr>
+            <w:bookmarkStart w:id="35" w:name="_Toc199187605"/>
+            <w:bookmarkStart w:id="36" w:name="_Toc199187697"/>
             <w:r>
               <w:rPr>
                 <w:rFonts w:ascii="Aptos Narrow" w:eastAsia="Times New Roman" w:hAnsi="Aptos Narrow" w:cs="Times New Roman"/>
@@ -14039,6 +14379,8 @@
               </w:rPr>
               <w:t>4.309184</w:t>
             </w:r>
+            <w:bookmarkEnd w:id="35"/>
+            <w:bookmarkEnd w:id="36"/>
           </w:p>
         </w:tc>
       </w:tr>
@@ -14064,6 +14406,8 @@
                 <w14:ligatures w14:val="none"/>
               </w:rPr>
             </w:pPr>
+            <w:bookmarkStart w:id="37" w:name="_Toc199187606"/>
+            <w:bookmarkStart w:id="38" w:name="_Toc199187698"/>
             <w:r>
               <w:rPr>
                 <w:rFonts w:ascii="Aptos Narrow" w:hAnsi="Aptos Narrow"/>
@@ -14081,6 +14425,8 @@
               </w:rPr>
               <w:t xml:space="preserve"> authenticated/system/sign-out</w:t>
             </w:r>
+            <w:bookmarkEnd w:id="37"/>
+            <w:bookmarkEnd w:id="38"/>
           </w:p>
         </w:tc>
         <w:tc>
@@ -14102,6 +14448,8 @@
                 <w14:ligatures w14:val="none"/>
               </w:rPr>
             </w:pPr>
+            <w:bookmarkStart w:id="39" w:name="_Toc199187607"/>
+            <w:bookmarkStart w:id="40" w:name="_Toc199187699"/>
             <w:r>
               <w:rPr>
                 <w:rFonts w:ascii="Aptos Narrow" w:eastAsia="Times New Roman" w:hAnsi="Aptos Narrow" w:cs="Times New Roman"/>
@@ -14112,6 +14460,8 @@
               </w:rPr>
               <w:t>4.9918598</w:t>
             </w:r>
+            <w:bookmarkEnd w:id="39"/>
+            <w:bookmarkEnd w:id="40"/>
           </w:p>
         </w:tc>
       </w:tr>
@@ -14137,6 +14487,8 @@
                 <w14:ligatures w14:val="none"/>
               </w:rPr>
             </w:pPr>
+            <w:bookmarkStart w:id="41" w:name="_Toc199187608"/>
+            <w:bookmarkStart w:id="42" w:name="_Toc199187700"/>
             <w:r>
               <w:rPr>
                 <w:rFonts w:ascii="Aptos Narrow" w:eastAsia="Times New Roman" w:hAnsi="Aptos Narrow" w:cs="Times New Roman"/>
@@ -14147,6 +14499,8 @@
               </w:rPr>
               <w:t>Promedio General</w:t>
             </w:r>
+            <w:bookmarkEnd w:id="41"/>
+            <w:bookmarkEnd w:id="42"/>
           </w:p>
         </w:tc>
         <w:tc>
@@ -14164,6 +14518,8 @@
                 <w:color w:val="000000"/>
               </w:rPr>
             </w:pPr>
+            <w:bookmarkStart w:id="43" w:name="_Toc199187609"/>
+            <w:bookmarkStart w:id="44" w:name="_Toc199187701"/>
             <w:r>
               <w:rPr>
                 <w:rFonts w:ascii="Aptos Narrow" w:hAnsi="Aptos Narrow"/>
@@ -14171,6 +14527,8 @@
               </w:rPr>
               <w:t>31.2490774</w:t>
             </w:r>
+            <w:bookmarkEnd w:id="43"/>
+            <w:bookmarkEnd w:id="44"/>
           </w:p>
         </w:tc>
       </w:tr>
@@ -14201,7 +14559,7 @@
             <wp:cNvGraphicFramePr/>
             <a:graphic xmlns:a="http://schemas.openxmlformats.org/drawingml/2006/main">
               <a:graphicData uri="http://schemas.openxmlformats.org/drawingml/2006/chart">
-                <c:chart xmlns:c="http://schemas.openxmlformats.org/drawingml/2006/chart" xmlns:r="http://schemas.openxmlformats.org/officeDocument/2006/relationships" r:id="rId15"/>
+                <c:chart xmlns:c="http://schemas.openxmlformats.org/drawingml/2006/chart" xmlns:r="http://schemas.openxmlformats.org/officeDocument/2006/relationships" r:id="rId16"/>
               </a:graphicData>
             </a:graphic>
           </wp:inline>
@@ -15459,10 +15817,12 @@
       <w:pPr>
         <w:pStyle w:val="Ttulo2"/>
       </w:pPr>
+      <w:bookmarkStart w:id="45" w:name="_Toc199187702"/>
       <w:r>
         <w:lastRenderedPageBreak/>
         <w:t>5.2 Resultados en el segundo ordenador</w:t>
       </w:r>
+      <w:bookmarkEnd w:id="45"/>
     </w:p>
     <w:p>
       <w:pPr>
@@ -15566,6 +15926,8 @@
                 <w:color w:val="000000"/>
               </w:rPr>
             </w:pPr>
+            <w:bookmarkStart w:id="46" w:name="_Toc199187611"/>
+            <w:bookmarkStart w:id="47" w:name="_Toc199187703"/>
             <w:r>
               <w:rPr>
                 <w:rFonts w:ascii="Aptos Narrow" w:hAnsi="Aptos Narrow"/>
@@ -15573,6 +15935,8 @@
               </w:rPr>
               <w:t>/</w:t>
             </w:r>
+            <w:bookmarkEnd w:id="46"/>
+            <w:bookmarkEnd w:id="47"/>
           </w:p>
         </w:tc>
         <w:tc>
@@ -15590,6 +15954,8 @@
                 <w:color w:val="000000"/>
               </w:rPr>
             </w:pPr>
+            <w:bookmarkStart w:id="48" w:name="_Toc199187612"/>
+            <w:bookmarkStart w:id="49" w:name="_Toc199187704"/>
             <w:r>
               <w:rPr>
                 <w:rFonts w:ascii="Aptos Narrow" w:hAnsi="Aptos Narrow"/>
@@ -15597,6 +15963,8 @@
               </w:rPr>
               <w:t>15.7085867</w:t>
             </w:r>
+            <w:bookmarkEnd w:id="48"/>
+            <w:bookmarkEnd w:id="49"/>
           </w:p>
         </w:tc>
       </w:tr>
@@ -15622,6 +15990,8 @@
                 <w14:ligatures w14:val="none"/>
               </w:rPr>
             </w:pPr>
+            <w:bookmarkStart w:id="50" w:name="_Toc199187613"/>
+            <w:bookmarkStart w:id="51" w:name="_Toc199187705"/>
             <w:r>
               <w:rPr>
                 <w:rFonts w:ascii="Aptos Narrow" w:hAnsi="Aptos Narrow"/>
@@ -15629,47 +15999,15 @@
               </w:rPr>
               <w:t>/</w:t>
             </w:r>
-            <w:proofErr w:type="spellStart"/>
             <w:r>
               <w:rPr>
                 <w:rFonts w:ascii="Aptos Narrow" w:hAnsi="Aptos Narrow"/>
                 <w:color w:val="000000"/>
               </w:rPr>
-              <w:t>administrator</w:t>
-            </w:r>
-            <w:proofErr w:type="spellEnd"/>
-            <w:r>
-              <w:rPr>
-                <w:rFonts w:ascii="Aptos Narrow" w:hAnsi="Aptos Narrow"/>
-                <w:color w:val="000000"/>
-              </w:rPr>
-              <w:t>/</w:t>
-            </w:r>
-            <w:proofErr w:type="spellStart"/>
-            <w:r>
-              <w:rPr>
-                <w:rFonts w:ascii="Aptos Narrow" w:hAnsi="Aptos Narrow"/>
-                <w:color w:val="000000"/>
-              </w:rPr>
-              <w:t>airport</w:t>
-            </w:r>
-            <w:proofErr w:type="spellEnd"/>
-            <w:r>
-              <w:rPr>
-                <w:rFonts w:ascii="Aptos Narrow" w:hAnsi="Aptos Narrow"/>
-                <w:color w:val="000000"/>
-              </w:rPr>
-              <w:t>/</w:t>
-            </w:r>
-            <w:proofErr w:type="spellStart"/>
-            <w:r>
-              <w:rPr>
-                <w:rFonts w:ascii="Aptos Narrow" w:hAnsi="Aptos Narrow"/>
-                <w:color w:val="000000"/>
-              </w:rPr>
-              <w:t>create</w:t>
-            </w:r>
-            <w:proofErr w:type="spellEnd"/>
+              <w:t>administrator/airport/create</w:t>
+            </w:r>
+            <w:bookmarkEnd w:id="50"/>
+            <w:bookmarkEnd w:id="51"/>
           </w:p>
         </w:tc>
         <w:tc>
@@ -15691,6 +16029,8 @@
                 <w14:ligatures w14:val="none"/>
               </w:rPr>
             </w:pPr>
+            <w:bookmarkStart w:id="52" w:name="_Toc199187614"/>
+            <w:bookmarkStart w:id="53" w:name="_Toc199187706"/>
             <w:r>
               <w:rPr>
                 <w:rFonts w:ascii="Aptos Narrow" w:eastAsia="Times New Roman" w:hAnsi="Aptos Narrow" w:cs="Times New Roman"/>
@@ -15701,6 +16041,8 @@
               </w:rPr>
               <w:t>59.7793382</w:t>
             </w:r>
+            <w:bookmarkEnd w:id="52"/>
+            <w:bookmarkEnd w:id="53"/>
           </w:p>
         </w:tc>
       </w:tr>
@@ -15726,6 +16068,8 @@
                 <w14:ligatures w14:val="none"/>
               </w:rPr>
             </w:pPr>
+            <w:bookmarkStart w:id="54" w:name="_Toc199187615"/>
+            <w:bookmarkStart w:id="55" w:name="_Toc199187707"/>
             <w:r>
               <w:rPr>
                 <w:rFonts w:ascii="Aptos Narrow" w:hAnsi="Aptos Narrow"/>
@@ -15733,47 +16077,15 @@
               </w:rPr>
               <w:t>/</w:t>
             </w:r>
-            <w:proofErr w:type="spellStart"/>
             <w:r>
               <w:rPr>
                 <w:rFonts w:ascii="Aptos Narrow" w:hAnsi="Aptos Narrow"/>
                 <w:color w:val="000000"/>
               </w:rPr>
-              <w:t>administrator</w:t>
-            </w:r>
-            <w:proofErr w:type="spellEnd"/>
-            <w:r>
-              <w:rPr>
-                <w:rFonts w:ascii="Aptos Narrow" w:hAnsi="Aptos Narrow"/>
-                <w:color w:val="000000"/>
-              </w:rPr>
-              <w:t>/</w:t>
-            </w:r>
-            <w:proofErr w:type="spellStart"/>
-            <w:r>
-              <w:rPr>
-                <w:rFonts w:ascii="Aptos Narrow" w:hAnsi="Aptos Narrow"/>
-                <w:color w:val="000000"/>
-              </w:rPr>
-              <w:t>airport</w:t>
-            </w:r>
-            <w:proofErr w:type="spellEnd"/>
-            <w:r>
-              <w:rPr>
-                <w:rFonts w:ascii="Aptos Narrow" w:hAnsi="Aptos Narrow"/>
-                <w:color w:val="000000"/>
-              </w:rPr>
-              <w:t>/</w:t>
-            </w:r>
-            <w:proofErr w:type="spellStart"/>
-            <w:r>
-              <w:rPr>
-                <w:rFonts w:ascii="Aptos Narrow" w:hAnsi="Aptos Narrow"/>
-                <w:color w:val="000000"/>
-              </w:rPr>
-              <w:t>list</w:t>
-            </w:r>
-            <w:proofErr w:type="spellEnd"/>
+              <w:t>administrator/airport/list</w:t>
+            </w:r>
+            <w:bookmarkEnd w:id="54"/>
+            <w:bookmarkEnd w:id="55"/>
           </w:p>
         </w:tc>
         <w:tc>
@@ -15795,6 +16107,8 @@
                 <w14:ligatures w14:val="none"/>
               </w:rPr>
             </w:pPr>
+            <w:bookmarkStart w:id="56" w:name="_Toc199187616"/>
+            <w:bookmarkStart w:id="57" w:name="_Toc199187708"/>
             <w:r>
               <w:rPr>
                 <w:rFonts w:ascii="Aptos Narrow" w:eastAsia="Times New Roman" w:hAnsi="Aptos Narrow" w:cs="Times New Roman"/>
@@ -15805,6 +16119,8 @@
               </w:rPr>
               <w:t>28.63147</w:t>
             </w:r>
+            <w:bookmarkEnd w:id="56"/>
+            <w:bookmarkEnd w:id="57"/>
           </w:p>
         </w:tc>
       </w:tr>
@@ -15830,6 +16146,8 @@
                 <w14:ligatures w14:val="none"/>
               </w:rPr>
             </w:pPr>
+            <w:bookmarkStart w:id="58" w:name="_Toc199187617"/>
+            <w:bookmarkStart w:id="59" w:name="_Toc199187709"/>
             <w:r>
               <w:rPr>
                 <w:rFonts w:ascii="Aptos Narrow" w:hAnsi="Aptos Narrow"/>
@@ -15837,47 +16155,15 @@
               </w:rPr>
               <w:t>/</w:t>
             </w:r>
-            <w:proofErr w:type="spellStart"/>
             <w:r>
               <w:rPr>
                 <w:rFonts w:ascii="Aptos Narrow" w:hAnsi="Aptos Narrow"/>
                 <w:color w:val="000000"/>
               </w:rPr>
-              <w:t>administrator</w:t>
-            </w:r>
-            <w:proofErr w:type="spellEnd"/>
-            <w:r>
-              <w:rPr>
-                <w:rFonts w:ascii="Aptos Narrow" w:hAnsi="Aptos Narrow"/>
-                <w:color w:val="000000"/>
-              </w:rPr>
-              <w:t>/</w:t>
-            </w:r>
-            <w:proofErr w:type="spellStart"/>
-            <w:r>
-              <w:rPr>
-                <w:rFonts w:ascii="Aptos Narrow" w:hAnsi="Aptos Narrow"/>
-                <w:color w:val="000000"/>
-              </w:rPr>
-              <w:t>airport</w:t>
-            </w:r>
-            <w:proofErr w:type="spellEnd"/>
-            <w:r>
-              <w:rPr>
-                <w:rFonts w:ascii="Aptos Narrow" w:hAnsi="Aptos Narrow"/>
-                <w:color w:val="000000"/>
-              </w:rPr>
-              <w:t>/</w:t>
-            </w:r>
-            <w:proofErr w:type="gramStart"/>
-            <w:r>
-              <w:rPr>
-                <w:rFonts w:ascii="Aptos Narrow" w:hAnsi="Aptos Narrow"/>
-                <w:color w:val="000000"/>
-              </w:rPr>
-              <w:t>show</w:t>
-            </w:r>
-            <w:proofErr w:type="gramEnd"/>
+              <w:t>administrator/airport/show</w:t>
+            </w:r>
+            <w:bookmarkEnd w:id="58"/>
+            <w:bookmarkEnd w:id="59"/>
           </w:p>
         </w:tc>
         <w:tc>
@@ -15899,6 +16185,8 @@
                 <w14:ligatures w14:val="none"/>
               </w:rPr>
             </w:pPr>
+            <w:bookmarkStart w:id="60" w:name="_Toc199187618"/>
+            <w:bookmarkStart w:id="61" w:name="_Toc199187710"/>
             <w:r>
               <w:rPr>
                 <w:rFonts w:ascii="Aptos Narrow" w:eastAsia="Times New Roman" w:hAnsi="Aptos Narrow" w:cs="Times New Roman"/>
@@ -15909,6 +16197,8 @@
               </w:rPr>
               <w:t>26.3581727</w:t>
             </w:r>
+            <w:bookmarkEnd w:id="60"/>
+            <w:bookmarkEnd w:id="61"/>
           </w:p>
         </w:tc>
       </w:tr>
@@ -15934,6 +16224,8 @@
                 <w14:ligatures w14:val="none"/>
               </w:rPr>
             </w:pPr>
+            <w:bookmarkStart w:id="62" w:name="_Toc199187619"/>
+            <w:bookmarkStart w:id="63" w:name="_Toc199187711"/>
             <w:r>
               <w:rPr>
                 <w:rFonts w:ascii="Aptos Narrow" w:hAnsi="Aptos Narrow"/>
@@ -15941,47 +16233,15 @@
               </w:rPr>
               <w:t>/</w:t>
             </w:r>
-            <w:proofErr w:type="spellStart"/>
             <w:r>
               <w:rPr>
                 <w:rFonts w:ascii="Aptos Narrow" w:hAnsi="Aptos Narrow"/>
                 <w:color w:val="000000"/>
               </w:rPr>
-              <w:t>administrator</w:t>
-            </w:r>
-            <w:proofErr w:type="spellEnd"/>
-            <w:r>
-              <w:rPr>
-                <w:rFonts w:ascii="Aptos Narrow" w:hAnsi="Aptos Narrow"/>
-                <w:color w:val="000000"/>
-              </w:rPr>
-              <w:t>/</w:t>
-            </w:r>
-            <w:proofErr w:type="spellStart"/>
-            <w:r>
-              <w:rPr>
-                <w:rFonts w:ascii="Aptos Narrow" w:hAnsi="Aptos Narrow"/>
-                <w:color w:val="000000"/>
-              </w:rPr>
-              <w:t>airport</w:t>
-            </w:r>
-            <w:proofErr w:type="spellEnd"/>
-            <w:r>
-              <w:rPr>
-                <w:rFonts w:ascii="Aptos Narrow" w:hAnsi="Aptos Narrow"/>
-                <w:color w:val="000000"/>
-              </w:rPr>
-              <w:t>/</w:t>
-            </w:r>
-            <w:proofErr w:type="spellStart"/>
-            <w:r>
-              <w:rPr>
-                <w:rFonts w:ascii="Aptos Narrow" w:hAnsi="Aptos Narrow"/>
-                <w:color w:val="000000"/>
-              </w:rPr>
-              <w:t>update</w:t>
-            </w:r>
-            <w:proofErr w:type="spellEnd"/>
+              <w:t>administrator/airport/update</w:t>
+            </w:r>
+            <w:bookmarkEnd w:id="62"/>
+            <w:bookmarkEnd w:id="63"/>
           </w:p>
         </w:tc>
         <w:tc>
@@ -16003,6 +16263,8 @@
                 <w14:ligatures w14:val="none"/>
               </w:rPr>
             </w:pPr>
+            <w:bookmarkStart w:id="64" w:name="_Toc199187620"/>
+            <w:bookmarkStart w:id="65" w:name="_Toc199187712"/>
             <w:r>
               <w:rPr>
                 <w:rFonts w:ascii="Aptos Narrow" w:eastAsia="Times New Roman" w:hAnsi="Aptos Narrow" w:cs="Times New Roman"/>
@@ -16013,6 +16275,8 @@
               </w:rPr>
               <w:t>48.7647808</w:t>
             </w:r>
+            <w:bookmarkEnd w:id="64"/>
+            <w:bookmarkEnd w:id="65"/>
           </w:p>
         </w:tc>
       </w:tr>
@@ -16038,6 +16302,8 @@
                 <w14:ligatures w14:val="none"/>
               </w:rPr>
             </w:pPr>
+            <w:bookmarkStart w:id="66" w:name="_Toc199187621"/>
+            <w:bookmarkStart w:id="67" w:name="_Toc199187713"/>
             <w:r>
               <w:rPr>
                 <w:rFonts w:ascii="Aptos Narrow" w:eastAsia="Times New Roman" w:hAnsi="Aptos Narrow" w:cs="Times New Roman"/>
@@ -16048,6 +16314,8 @@
               </w:rPr>
               <w:t>/anonymous/system/sign-in</w:t>
             </w:r>
+            <w:bookmarkEnd w:id="66"/>
+            <w:bookmarkEnd w:id="67"/>
           </w:p>
         </w:tc>
         <w:tc>
@@ -16069,6 +16337,8 @@
                 <w14:ligatures w14:val="none"/>
               </w:rPr>
             </w:pPr>
+            <w:bookmarkStart w:id="68" w:name="_Toc199187622"/>
+            <w:bookmarkStart w:id="69" w:name="_Toc199187714"/>
             <w:r>
               <w:rPr>
                 <w:rFonts w:ascii="Aptos Narrow" w:eastAsia="Times New Roman" w:hAnsi="Aptos Narrow" w:cs="Times New Roman"/>
@@ -16079,6 +16349,8 @@
               </w:rPr>
               <w:t>11.18018</w:t>
             </w:r>
+            <w:bookmarkEnd w:id="68"/>
+            <w:bookmarkEnd w:id="69"/>
           </w:p>
         </w:tc>
       </w:tr>
@@ -16104,6 +16376,8 @@
                 <w14:ligatures w14:val="none"/>
               </w:rPr>
             </w:pPr>
+            <w:bookmarkStart w:id="70" w:name="_Toc199187623"/>
+            <w:bookmarkStart w:id="71" w:name="_Toc199187715"/>
             <w:r>
               <w:rPr>
                 <w:rFonts w:ascii="Aptos Narrow" w:hAnsi="Aptos Narrow"/>
@@ -16121,6 +16395,8 @@
               </w:rPr>
               <w:t xml:space="preserve"> any/system/welcome</w:t>
             </w:r>
+            <w:bookmarkEnd w:id="70"/>
+            <w:bookmarkEnd w:id="71"/>
           </w:p>
         </w:tc>
         <w:tc>
@@ -16142,6 +16418,8 @@
                 <w14:ligatures w14:val="none"/>
               </w:rPr>
             </w:pPr>
+            <w:bookmarkStart w:id="72" w:name="_Toc199187624"/>
+            <w:bookmarkStart w:id="73" w:name="_Toc199187716"/>
             <w:r>
               <w:rPr>
                 <w:rFonts w:ascii="Aptos Narrow" w:eastAsia="Times New Roman" w:hAnsi="Aptos Narrow" w:cs="Times New Roman"/>
@@ -16152,6 +16430,8 @@
               </w:rPr>
               <w:t>5.04402</w:t>
             </w:r>
+            <w:bookmarkEnd w:id="72"/>
+            <w:bookmarkEnd w:id="73"/>
           </w:p>
         </w:tc>
       </w:tr>
@@ -16177,6 +16457,8 @@
                 <w14:ligatures w14:val="none"/>
               </w:rPr>
             </w:pPr>
+            <w:bookmarkStart w:id="74" w:name="_Toc199187625"/>
+            <w:bookmarkStart w:id="75" w:name="_Toc199187717"/>
             <w:r>
               <w:rPr>
                 <w:rFonts w:ascii="Aptos Narrow" w:hAnsi="Aptos Narrow"/>
@@ -16194,6 +16476,8 @@
               </w:rPr>
               <w:t xml:space="preserve"> authenticated/system/sign-out</w:t>
             </w:r>
+            <w:bookmarkEnd w:id="74"/>
+            <w:bookmarkEnd w:id="75"/>
           </w:p>
         </w:tc>
         <w:tc>
@@ -16215,6 +16499,8 @@
                 <w14:ligatures w14:val="none"/>
               </w:rPr>
             </w:pPr>
+            <w:bookmarkStart w:id="76" w:name="_Toc199187626"/>
+            <w:bookmarkStart w:id="77" w:name="_Toc199187718"/>
             <w:r>
               <w:rPr>
                 <w:rFonts w:ascii="Aptos Narrow" w:eastAsia="Times New Roman" w:hAnsi="Aptos Narrow" w:cs="Times New Roman"/>
@@ -16225,6 +16511,8 @@
               </w:rPr>
               <w:t>5.86346</w:t>
             </w:r>
+            <w:bookmarkEnd w:id="76"/>
+            <w:bookmarkEnd w:id="77"/>
           </w:p>
         </w:tc>
       </w:tr>
@@ -16250,6 +16538,8 @@
                 <w14:ligatures w14:val="none"/>
               </w:rPr>
             </w:pPr>
+            <w:bookmarkStart w:id="78" w:name="_Toc199187627"/>
+            <w:bookmarkStart w:id="79" w:name="_Toc199187719"/>
             <w:r>
               <w:rPr>
                 <w:rFonts w:ascii="Aptos Narrow" w:eastAsia="Times New Roman" w:hAnsi="Aptos Narrow" w:cs="Times New Roman"/>
@@ -16260,6 +16550,8 @@
               </w:rPr>
               <w:t>Promedio General</w:t>
             </w:r>
+            <w:bookmarkEnd w:id="78"/>
+            <w:bookmarkEnd w:id="79"/>
           </w:p>
         </w:tc>
         <w:tc>
@@ -16277,6 +16569,8 @@
                 <w:color w:val="000000"/>
               </w:rPr>
             </w:pPr>
+            <w:bookmarkStart w:id="80" w:name="_Toc199187628"/>
+            <w:bookmarkStart w:id="81" w:name="_Toc199187720"/>
             <w:r>
               <w:rPr>
                 <w:rFonts w:ascii="Aptos Narrow" w:hAnsi="Aptos Narrow"/>
@@ -16284,6 +16578,8 @@
               </w:rPr>
               <w:t>44.7168663</w:t>
             </w:r>
+            <w:bookmarkEnd w:id="80"/>
+            <w:bookmarkEnd w:id="81"/>
           </w:p>
         </w:tc>
       </w:tr>
@@ -16316,7 +16612,7 @@
             <wp:cNvGraphicFramePr/>
             <a:graphic xmlns:a="http://schemas.openxmlformats.org/drawingml/2006/main">
               <a:graphicData uri="http://schemas.openxmlformats.org/drawingml/2006/chart">
-                <c:chart xmlns:c="http://schemas.openxmlformats.org/drawingml/2006/chart" xmlns:r="http://schemas.openxmlformats.org/officeDocument/2006/relationships" r:id="rId16"/>
+                <c:chart xmlns:c="http://schemas.openxmlformats.org/drawingml/2006/chart" xmlns:r="http://schemas.openxmlformats.org/officeDocument/2006/relationships" r:id="rId17"/>
               </a:graphicData>
             </a:graphic>
           </wp:inline>
@@ -17626,9 +17922,11 @@
         <w:pStyle w:val="Ttulo2"/>
         <w:jc w:val="both"/>
       </w:pPr>
+      <w:bookmarkStart w:id="82" w:name="_Toc199187721"/>
       <w:r>
         <w:t>5.3 Comparación Final</w:t>
       </w:r>
+      <w:bookmarkEnd w:id="82"/>
     </w:p>
     <w:p>
       <w:pPr>
@@ -18591,7 +18889,7 @@
       <w:pPr>
         <w:pStyle w:val="Ttulo1"/>
       </w:pPr>
-      <w:bookmarkStart w:id="6" w:name="_Toc197365571"/>
+      <w:bookmarkStart w:id="83" w:name="_Toc199187722"/>
       <w:r>
         <w:lastRenderedPageBreak/>
         <w:t>6</w:t>
@@ -18602,53 +18900,32 @@
       <w:r>
         <w:t>Conclusiones</w:t>
       </w:r>
-      <w:bookmarkEnd w:id="6"/>
+      <w:bookmarkEnd w:id="83"/>
     </w:p>
     <w:p>
       <w:pPr>
         <w:jc w:val="both"/>
-        <w:rPr>
-          <w:lang/>
-        </w:rPr>
       </w:pPr>
       <w:r>
-        <w:rPr>
-          <w:lang/>
-        </w:rPr>
         <w:t>La fase de pruebas representa un componente fundamental en el ciclo de desarrollo de cualquier sistema informático. Mediante evaluaciones tanto funcionales como de rendimiento, se puede comprobar que la aplicación cumple con los requerimientos esperados, brindando así estabilidad, eficiencia y una experiencia satisfactoria al usuario. Llevar a cabo estas pruebas de forma estructurada permite localizar fallos, corregir imperfecciones y asegurar un funcionamiento consistente en distintos escenarios de uso.</w:t>
       </w:r>
     </w:p>
     <w:p>
       <w:pPr>
         <w:jc w:val="both"/>
-        <w:rPr>
-          <w:lang/>
-        </w:rPr>
       </w:pPr>
       <w:r>
-        <w:rPr>
-          <w:lang/>
-        </w:rPr>
         <w:t>Sin embargo, evaluar solo el funcionamiento y la velocidad del sistema no basta para garantizar su confiabilidad y seguridad. En un contexto donde las amenazas informáticas son cada vez más frecuentes, resulta indispensable incluir pruebas orientadas a la seguridad y a la resistencia frente a ataques. Estas evaluaciones permiten descubrir fallos de seguridad que podrían poner en riesgo la integridad del sistema y la privacidad de los datos. Adoptar medidas preventivas y simular intentos de intrusión ayuda a fortalecer la protección del software, minimizando posibles impactos negativos para la organización y sus usuarios.</w:t>
       </w:r>
     </w:p>
     <w:p>
       <w:pPr>
         <w:jc w:val="both"/>
-        <w:rPr>
-          <w:lang/>
-        </w:rPr>
       </w:pPr>
       <w:r>
-        <w:rPr>
-          <w:lang/>
-        </w:rPr>
         <w:t>En consecuencia, el proceso de pruebas debe entenderse como una actividad integral que abarca no solo aspectos técnicos, sino también la protección y robustez del sistema. Un enfoque combinado que contemple funcionalidad, desempeño y seguridad es clave para entregar una solución confiable, eficiente y protegida frente a amenazas, fomentando la confianza y satisfacción del usuario final</w:t>
       </w:r>
       <w:r>
-        <w:rPr>
-          <w:lang/>
-        </w:rPr>
         <w:t>.</w:t>
       </w:r>
     </w:p>
@@ -18661,7 +18938,7 @@
       <w:pPr>
         <w:pStyle w:val="Ttulo1"/>
       </w:pPr>
-      <w:bookmarkStart w:id="7" w:name="_Toc197365572"/>
+      <w:bookmarkStart w:id="84" w:name="_Toc199187723"/>
       <w:r>
         <w:lastRenderedPageBreak/>
         <w:t>7</w:t>
@@ -18672,7 +18949,7 @@
       <w:r>
         <w:t>Bibliografía</w:t>
       </w:r>
-      <w:bookmarkEnd w:id="7"/>
+      <w:bookmarkEnd w:id="84"/>
     </w:p>
     <w:p/>
     <w:p>
@@ -18687,7 +18964,7 @@
           <w:iCs/>
         </w:rPr>
       </w:pPr>
-      <w:hyperlink r:id="rId17" w:history="1">
+      <w:hyperlink r:id="rId18" w:history="1">
         <w:r>
           <w:rPr>
             <w:rStyle w:val="Hipervnculo"/>
@@ -18725,7 +19002,7 @@
     </w:p>
     <w:p/>
     <w:sectPr>
-      <w:footerReference w:type="default" r:id="rId18"/>
+      <w:footerReference w:type="default" r:id="rId19"/>
       <w:pgSz w:w="11906" w:h="16838"/>
       <w:pgMar w:top="1417" w:right="1701" w:bottom="1417" w:left="1701" w:header="708" w:footer="708" w:gutter="0"/>
       <w:pgNumType w:start="0"/>
@@ -20274,7 +20551,6 @@
   <w:style w:type="character" w:default="1" w:styleId="Fuentedeprrafopredeter">
     <w:name w:val="Default Paragraph Font"/>
     <w:uiPriority w:val="1"/>
-    <w:semiHidden/>
     <w:unhideWhenUsed/>
   </w:style>
   <w:style w:type="table" w:default="1" w:styleId="Tablanormal">

</xml_diff>